<commit_message>
171124_editting the errors in GH_Pj result
</commit_message>
<xml_diff>
--- a/GH_내부프로젝트(pca,svm)/DoSVM/results_2params/2params_result.docx
+++ b/GH_내부프로젝트(pca,svm)/DoSVM/results_2params/2params_result.docx
@@ -42,7 +42,7 @@
           <w:kern w:val="0"/>
           <w:szCs w:val="15"/>
         </w:rPr>
-        <w:t>for Case when ('Attrition', 'Age'):</w:t>
+        <w:t>for Case when ('Age', 'DailyRate'):</w:t>
       </w:r>
     </w:p>
     <w:p>
@@ -461,18 +461,19 @@
           <w:rFonts w:ascii="Consolas" w:eastAsia="굴림체" w:hAnsi="Consolas" w:cs="굴림체"/>
           <w:color w:val="444444"/>
           <w:kern w:val="0"/>
-          <w:szCs w:val="15"/>
-        </w:rPr>
-      </w:pPr>
-      <w:r>
-        <w:rPr>
-          <w:rFonts w:ascii="Consolas" w:eastAsia="굴림체" w:hAnsi="Consolas" w:cs="굴림체"/>
-          <w:color w:val="444444"/>
-          <w:kern w:val="0"/>
-          <w:szCs w:val="15"/>
-        </w:rPr>
-        <w:tab/>
-        <w:t xml:space="preserve">When C is 10.0 and gamma is 10.0, the score of prediction is: 0.822526    </w:t>
+          <w:sz w:val="18"/>
+          <w:szCs w:val="15"/>
+        </w:rPr>
+      </w:pPr>
+      <w:r>
+        <w:rPr>
+          <w:rFonts w:ascii="Consolas" w:eastAsia="굴림체" w:hAnsi="Consolas" w:cs="굴림체"/>
+          <w:color w:val="444444"/>
+          <w:kern w:val="0"/>
+          <w:szCs w:val="15"/>
+        </w:rPr>
+        <w:tab/>
+        <w:t xml:space="preserve">When C is 10.0 and gamma is 10.0, the score of prediction is: 0.822526  </w:t>
       </w:r>
     </w:p>
     <w:p>
@@ -569,8 +570,8 @@
             <v:path o:extrusionok="f" gradientshapeok="t" o:connecttype="rect"/>
             <o:lock v:ext="edit" aspectratio="t"/>
           </v:shapetype>
-          <v:shape id="_x0000_i1031" type="#_x0000_t75" style="width:451.25pt;height:337.9pt">
-            <v:imagedata r:id="rId5" o:title="Attrition_n_Age"/>
+          <v:shape id="_x0000_i1034" type="#_x0000_t75" style="width:450.8pt;height:338.1pt">
+            <v:imagedata r:id="rId7" o:title="Age_n_DailyRate"/>
           </v:shape>
         </w:pict>
       </w:r>
@@ -602,6 +603,238 @@
       <w:pPr>
         <w:pStyle w:val="HTML"/>
         <w:shd w:val="clear" w:color="auto" w:fill="F4F4F4"/>
+        <w:rPr>
+          <w:rFonts w:ascii="Consolas" w:hAnsi="Consolas"/>
+          <w:color w:val="444444"/>
+          <w:sz w:val="20"/>
+          <w:szCs w:val="15"/>
+        </w:rPr>
+      </w:pPr>
+      <w:r>
+        <w:rPr>
+          <w:rFonts w:ascii="Consolas" w:hAnsi="Consolas"/>
+          <w:color w:val="444444"/>
+          <w:sz w:val="20"/>
+          <w:szCs w:val="15"/>
+        </w:rPr>
+        <w:lastRenderedPageBreak/>
+        <w:t>for Case when ('Age', 'MonthlyIncome'):</w:t>
+      </w:r>
+    </w:p>
+    <w:p>
+      <w:pPr>
+        <w:pStyle w:val="HTML"/>
+        <w:shd w:val="clear" w:color="auto" w:fill="F4F4F4"/>
+        <w:rPr>
+          <w:rFonts w:ascii="Consolas" w:hAnsi="Consolas"/>
+          <w:color w:val="444444"/>
+          <w:sz w:val="20"/>
+          <w:szCs w:val="15"/>
+        </w:rPr>
+      </w:pPr>
+    </w:p>
+    <w:p>
+      <w:pPr>
+        <w:pStyle w:val="HTML"/>
+        <w:shd w:val="clear" w:color="auto" w:fill="F4F4F4"/>
+        <w:rPr>
+          <w:rFonts w:ascii="Consolas" w:hAnsi="Consolas"/>
+          <w:color w:val="444444"/>
+          <w:sz w:val="20"/>
+          <w:szCs w:val="15"/>
+        </w:rPr>
+      </w:pPr>
+      <w:r>
+        <w:rPr>
+          <w:rFonts w:ascii="Consolas" w:hAnsi="Consolas"/>
+          <w:color w:val="444444"/>
+          <w:sz w:val="20"/>
+          <w:szCs w:val="15"/>
+        </w:rPr>
+        <w:tab/>
+        <w:t xml:space="preserve">When C is 0.1 and gamma is 0.1, the score of prediction is: 0.839590        </w:t>
+      </w:r>
+    </w:p>
+    <w:p>
+      <w:pPr>
+        <w:pStyle w:val="HTML"/>
+        <w:shd w:val="clear" w:color="auto" w:fill="F4F4F4"/>
+        <w:rPr>
+          <w:rFonts w:ascii="Consolas" w:hAnsi="Consolas"/>
+          <w:color w:val="444444"/>
+          <w:sz w:val="20"/>
+          <w:szCs w:val="15"/>
+        </w:rPr>
+      </w:pPr>
+      <w:r>
+        <w:rPr>
+          <w:rFonts w:ascii="Consolas" w:hAnsi="Consolas"/>
+          <w:color w:val="444444"/>
+          <w:sz w:val="20"/>
+          <w:szCs w:val="15"/>
+        </w:rPr>
+        <w:tab/>
+        <w:t xml:space="preserve">When C is 0.1 and gamma is 1, the score of prediction is: 0.839590        </w:t>
+      </w:r>
+    </w:p>
+    <w:p>
+      <w:pPr>
+        <w:pStyle w:val="HTML"/>
+        <w:shd w:val="clear" w:color="auto" w:fill="F4F4F4"/>
+        <w:rPr>
+          <w:rFonts w:ascii="Consolas" w:hAnsi="Consolas"/>
+          <w:color w:val="444444"/>
+          <w:sz w:val="20"/>
+          <w:szCs w:val="15"/>
+        </w:rPr>
+      </w:pPr>
+      <w:r>
+        <w:rPr>
+          <w:rFonts w:ascii="Consolas" w:hAnsi="Consolas"/>
+          <w:color w:val="444444"/>
+          <w:sz w:val="20"/>
+          <w:szCs w:val="15"/>
+        </w:rPr>
+        <w:tab/>
+        <w:t xml:space="preserve">When C is 0.1 and gamma is 10.0, the score of prediction is: 0.839590        </w:t>
+      </w:r>
+    </w:p>
+    <w:p>
+      <w:pPr>
+        <w:pStyle w:val="HTML"/>
+        <w:shd w:val="clear" w:color="auto" w:fill="F4F4F4"/>
+        <w:rPr>
+          <w:rFonts w:ascii="Consolas" w:hAnsi="Consolas"/>
+          <w:color w:val="444444"/>
+          <w:sz w:val="20"/>
+          <w:szCs w:val="15"/>
+        </w:rPr>
+      </w:pPr>
+      <w:r>
+        <w:rPr>
+          <w:rFonts w:ascii="Consolas" w:hAnsi="Consolas"/>
+          <w:color w:val="444444"/>
+          <w:sz w:val="20"/>
+          <w:szCs w:val="15"/>
+        </w:rPr>
+        <w:tab/>
+        <w:t xml:space="preserve">When C is 1 and gamma is 0.1, the score of prediction is: 0.839590        </w:t>
+      </w:r>
+    </w:p>
+    <w:p>
+      <w:pPr>
+        <w:pStyle w:val="HTML"/>
+        <w:shd w:val="clear" w:color="auto" w:fill="F4F4F4"/>
+        <w:rPr>
+          <w:rFonts w:ascii="Consolas" w:hAnsi="Consolas"/>
+          <w:color w:val="444444"/>
+          <w:sz w:val="20"/>
+          <w:szCs w:val="15"/>
+        </w:rPr>
+      </w:pPr>
+      <w:r>
+        <w:rPr>
+          <w:rFonts w:ascii="Consolas" w:hAnsi="Consolas"/>
+          <w:color w:val="444444"/>
+          <w:sz w:val="20"/>
+          <w:szCs w:val="15"/>
+        </w:rPr>
+        <w:tab/>
+        <w:t xml:space="preserve">When C is 1 and gamma is 1, the score of prediction is: 0.832765        </w:t>
+      </w:r>
+    </w:p>
+    <w:p>
+      <w:pPr>
+        <w:pStyle w:val="HTML"/>
+        <w:shd w:val="clear" w:color="auto" w:fill="F4F4F4"/>
+        <w:rPr>
+          <w:rFonts w:ascii="Consolas" w:hAnsi="Consolas"/>
+          <w:color w:val="444444"/>
+          <w:sz w:val="20"/>
+          <w:szCs w:val="15"/>
+        </w:rPr>
+      </w:pPr>
+      <w:r>
+        <w:rPr>
+          <w:rFonts w:ascii="Consolas" w:hAnsi="Consolas"/>
+          <w:color w:val="444444"/>
+          <w:sz w:val="20"/>
+          <w:szCs w:val="15"/>
+        </w:rPr>
+        <w:tab/>
+        <w:t xml:space="preserve">When C is 1 and gamma is 10.0, the score of prediction is: 0.832765        </w:t>
+      </w:r>
+    </w:p>
+    <w:p>
+      <w:pPr>
+        <w:pStyle w:val="HTML"/>
+        <w:shd w:val="clear" w:color="auto" w:fill="F4F4F4"/>
+        <w:rPr>
+          <w:rFonts w:ascii="Consolas" w:hAnsi="Consolas"/>
+          <w:color w:val="444444"/>
+          <w:sz w:val="20"/>
+          <w:szCs w:val="15"/>
+        </w:rPr>
+      </w:pPr>
+      <w:r>
+        <w:rPr>
+          <w:rFonts w:ascii="Consolas" w:hAnsi="Consolas"/>
+          <w:color w:val="444444"/>
+          <w:sz w:val="20"/>
+          <w:szCs w:val="15"/>
+        </w:rPr>
+        <w:tab/>
+        <w:t xml:space="preserve">When C is 10.0 and gamma is 0.1, the score of prediction is: 0.839590        </w:t>
+      </w:r>
+    </w:p>
+    <w:p>
+      <w:pPr>
+        <w:pStyle w:val="HTML"/>
+        <w:shd w:val="clear" w:color="auto" w:fill="F4F4F4"/>
+        <w:rPr>
+          <w:rFonts w:ascii="Consolas" w:hAnsi="Consolas"/>
+          <w:color w:val="444444"/>
+          <w:sz w:val="20"/>
+          <w:szCs w:val="15"/>
+        </w:rPr>
+      </w:pPr>
+      <w:r>
+        <w:rPr>
+          <w:rFonts w:ascii="Consolas" w:hAnsi="Consolas"/>
+          <w:color w:val="444444"/>
+          <w:sz w:val="20"/>
+          <w:szCs w:val="15"/>
+        </w:rPr>
+        <w:tab/>
+        <w:t xml:space="preserve">When C is 10.0 and gamma is 1, the score of prediction is: 0.832765        </w:t>
+      </w:r>
+    </w:p>
+    <w:p>
+      <w:pPr>
+        <w:pStyle w:val="HTML"/>
+        <w:shd w:val="clear" w:color="auto" w:fill="F4F4F4"/>
+        <w:rPr>
+          <w:rFonts w:ascii="Consolas" w:hAnsi="Consolas"/>
+          <w:color w:val="444444"/>
+          <w:sz w:val="20"/>
+          <w:szCs w:val="15"/>
+        </w:rPr>
+      </w:pPr>
+      <w:r>
+        <w:rPr>
+          <w:rFonts w:ascii="Consolas" w:hAnsi="Consolas"/>
+          <w:color w:val="444444"/>
+          <w:sz w:val="20"/>
+          <w:szCs w:val="15"/>
+        </w:rPr>
+        <w:tab/>
+        <w:t>When C is 10.0 and gamma is 10.0, the score of prediction is: 0.819113</w:t>
+      </w:r>
+    </w:p>
+    <w:p>
+      <w:pPr>
+        <w:pStyle w:val="HTML"/>
+        <w:shd w:val="clear" w:color="auto" w:fill="F4F4F4"/>
         <w:wordWrap w:val="0"/>
         <w:rPr>
           <w:rFonts w:ascii="Consolas" w:hAnsi="Consolas"/>
@@ -610,36 +843,6 @@
           <w:szCs w:val="15"/>
         </w:rPr>
       </w:pPr>
-      <w:r>
-        <w:rPr>
-          <w:rFonts w:ascii="Consolas" w:hAnsi="Consolas"/>
-          <w:color w:val="444444"/>
-          <w:sz w:val="20"/>
-          <w:szCs w:val="15"/>
-        </w:rPr>
-        <w:lastRenderedPageBreak/>
-        <w:t>for Case when ('Attrition', '</w:t>
-      </w:r>
-      <w:proofErr w:type="spellStart"/>
-      <w:r>
-        <w:rPr>
-          <w:rFonts w:ascii="Consolas" w:hAnsi="Consolas"/>
-          <w:color w:val="444444"/>
-          <w:sz w:val="20"/>
-          <w:szCs w:val="15"/>
-        </w:rPr>
-        <w:t>DailyRate</w:t>
-      </w:r>
-      <w:proofErr w:type="spellEnd"/>
-      <w:r>
-        <w:rPr>
-          <w:rFonts w:ascii="Consolas" w:hAnsi="Consolas"/>
-          <w:color w:val="444444"/>
-          <w:sz w:val="20"/>
-          <w:szCs w:val="15"/>
-        </w:rPr>
-        <w:t>'):</w:t>
-      </w:r>
     </w:p>
     <w:p>
       <w:pPr>
@@ -653,308 +856,19 @@
           <w:szCs w:val="15"/>
         </w:rPr>
       </w:pPr>
-    </w:p>
-    <w:p>
-      <w:pPr>
-        <w:pStyle w:val="HTML"/>
-        <w:shd w:val="clear" w:color="auto" w:fill="F4F4F4"/>
-        <w:wordWrap w:val="0"/>
-        <w:rPr>
-          <w:rFonts w:ascii="Consolas" w:hAnsi="Consolas"/>
-          <w:color w:val="444444"/>
-          <w:sz w:val="20"/>
-          <w:szCs w:val="15"/>
-        </w:rPr>
-      </w:pPr>
-      <w:r>
-        <w:rPr>
-          <w:rFonts w:ascii="Consolas" w:hAnsi="Consolas"/>
-          <w:color w:val="444444"/>
-          <w:sz w:val="20"/>
-          <w:szCs w:val="15"/>
-        </w:rPr>
-        <w:tab/>
-        <w:t xml:space="preserve">When C is 0.1 and gamma is 0.1, the score of prediction is: 0.839590        </w:t>
-      </w:r>
-    </w:p>
-    <w:p>
-      <w:pPr>
-        <w:pStyle w:val="HTML"/>
-        <w:shd w:val="clear" w:color="auto" w:fill="F4F4F4"/>
-        <w:wordWrap w:val="0"/>
-        <w:rPr>
-          <w:rFonts w:ascii="Consolas" w:hAnsi="Consolas"/>
-          <w:color w:val="444444"/>
-          <w:sz w:val="20"/>
-          <w:szCs w:val="15"/>
-        </w:rPr>
-      </w:pPr>
-      <w:r>
-        <w:rPr>
-          <w:rFonts w:ascii="Consolas" w:hAnsi="Consolas"/>
-          <w:color w:val="444444"/>
-          <w:sz w:val="20"/>
-          <w:szCs w:val="15"/>
-        </w:rPr>
-        <w:tab/>
-        <w:t xml:space="preserve">When C is 0.1 and gamma is 1, the score of prediction is: 0.839590        </w:t>
-      </w:r>
-    </w:p>
-    <w:p>
-      <w:pPr>
-        <w:pStyle w:val="HTML"/>
-        <w:shd w:val="clear" w:color="auto" w:fill="F4F4F4"/>
-        <w:wordWrap w:val="0"/>
-        <w:rPr>
-          <w:rFonts w:ascii="Consolas" w:hAnsi="Consolas"/>
-          <w:color w:val="444444"/>
-          <w:sz w:val="20"/>
-          <w:szCs w:val="15"/>
-        </w:rPr>
-      </w:pPr>
-      <w:r>
-        <w:rPr>
-          <w:rFonts w:ascii="Consolas" w:hAnsi="Consolas"/>
-          <w:color w:val="444444"/>
-          <w:sz w:val="20"/>
-          <w:szCs w:val="15"/>
-        </w:rPr>
-        <w:tab/>
-        <w:t xml:space="preserve">When C is 0.1 and gamma is 10.0, the score of prediction is: 0.839590        </w:t>
-      </w:r>
-    </w:p>
-    <w:p>
-      <w:pPr>
-        <w:pStyle w:val="HTML"/>
-        <w:shd w:val="clear" w:color="auto" w:fill="F4F4F4"/>
-        <w:wordWrap w:val="0"/>
-        <w:rPr>
-          <w:rFonts w:ascii="Consolas" w:hAnsi="Consolas"/>
-          <w:color w:val="444444"/>
-          <w:sz w:val="20"/>
-          <w:szCs w:val="15"/>
-        </w:rPr>
-      </w:pPr>
-      <w:r>
-        <w:rPr>
-          <w:rFonts w:ascii="Consolas" w:hAnsi="Consolas"/>
-          <w:color w:val="444444"/>
-          <w:sz w:val="20"/>
-          <w:szCs w:val="15"/>
-        </w:rPr>
-        <w:tab/>
-        <w:t xml:space="preserve">When C is 1 and gamma is 0.1, the score of prediction is: 0.839590        </w:t>
-      </w:r>
-    </w:p>
-    <w:p>
-      <w:pPr>
-        <w:pStyle w:val="HTML"/>
-        <w:shd w:val="clear" w:color="auto" w:fill="F4F4F4"/>
-        <w:wordWrap w:val="0"/>
-        <w:rPr>
-          <w:rFonts w:ascii="Consolas" w:hAnsi="Consolas"/>
-          <w:color w:val="444444"/>
-          <w:sz w:val="20"/>
-          <w:szCs w:val="15"/>
-        </w:rPr>
-      </w:pPr>
-      <w:r>
-        <w:rPr>
-          <w:rFonts w:ascii="Consolas" w:hAnsi="Consolas"/>
-          <w:color w:val="444444"/>
-          <w:sz w:val="20"/>
-          <w:szCs w:val="15"/>
-        </w:rPr>
-        <w:tab/>
-        <w:t xml:space="preserve">When C is 1 and gamma is 1, the score of prediction is: 0.832765        </w:t>
-      </w:r>
-    </w:p>
-    <w:p>
-      <w:pPr>
-        <w:pStyle w:val="HTML"/>
-        <w:shd w:val="clear" w:color="auto" w:fill="F4F4F4"/>
-        <w:wordWrap w:val="0"/>
-        <w:rPr>
-          <w:rFonts w:ascii="Consolas" w:hAnsi="Consolas"/>
-          <w:color w:val="444444"/>
-          <w:sz w:val="20"/>
-          <w:szCs w:val="15"/>
-        </w:rPr>
-      </w:pPr>
-      <w:r>
-        <w:rPr>
-          <w:rFonts w:ascii="Consolas" w:hAnsi="Consolas"/>
-          <w:color w:val="444444"/>
-          <w:sz w:val="20"/>
-          <w:szCs w:val="15"/>
-        </w:rPr>
-        <w:tab/>
-        <w:t xml:space="preserve">When C is 1 and gamma is 10.0, the score of prediction is: 0.832765        </w:t>
-      </w:r>
-    </w:p>
-    <w:p>
-      <w:pPr>
-        <w:pStyle w:val="HTML"/>
-        <w:shd w:val="clear" w:color="auto" w:fill="F4F4F4"/>
-        <w:wordWrap w:val="0"/>
-        <w:rPr>
-          <w:rFonts w:ascii="Consolas" w:hAnsi="Consolas"/>
-          <w:color w:val="444444"/>
-          <w:sz w:val="20"/>
-          <w:szCs w:val="15"/>
-        </w:rPr>
-      </w:pPr>
-      <w:r>
-        <w:rPr>
-          <w:rFonts w:ascii="Consolas" w:hAnsi="Consolas"/>
-          <w:color w:val="444444"/>
-          <w:sz w:val="20"/>
-          <w:szCs w:val="15"/>
-        </w:rPr>
-        <w:tab/>
-        <w:t xml:space="preserve">When C is 10.0 and gamma is 0.1, the score of prediction is: 0.839590        </w:t>
-      </w:r>
-    </w:p>
-    <w:p>
-      <w:pPr>
-        <w:pStyle w:val="HTML"/>
-        <w:shd w:val="clear" w:color="auto" w:fill="F4F4F4"/>
-        <w:wordWrap w:val="0"/>
-        <w:rPr>
-          <w:rFonts w:ascii="Consolas" w:hAnsi="Consolas"/>
-          <w:color w:val="444444"/>
-          <w:sz w:val="20"/>
-          <w:szCs w:val="15"/>
-        </w:rPr>
-      </w:pPr>
-      <w:r>
-        <w:rPr>
-          <w:rFonts w:ascii="Consolas" w:hAnsi="Consolas"/>
-          <w:color w:val="444444"/>
-          <w:sz w:val="20"/>
-          <w:szCs w:val="15"/>
-        </w:rPr>
-        <w:tab/>
-        <w:t xml:space="preserve">When C is 10.0 and gamma is 1, the score of prediction is: 0.832765        </w:t>
-      </w:r>
-    </w:p>
-    <w:p>
-      <w:pPr>
-        <w:pStyle w:val="HTML"/>
-        <w:shd w:val="clear" w:color="auto" w:fill="F4F4F4"/>
-        <w:wordWrap w:val="0"/>
-        <w:rPr>
-          <w:rFonts w:ascii="Consolas" w:hAnsi="Consolas"/>
-          <w:color w:val="444444"/>
-          <w:sz w:val="20"/>
-          <w:szCs w:val="15"/>
-        </w:rPr>
-      </w:pPr>
-      <w:r>
-        <w:rPr>
-          <w:rFonts w:ascii="Consolas" w:hAnsi="Consolas"/>
-          <w:color w:val="444444"/>
-          <w:sz w:val="20"/>
-          <w:szCs w:val="15"/>
-        </w:rPr>
-        <w:tab/>
-        <w:t xml:space="preserve">When C is 10.0 and gamma is 10.0, the score of prediction is: 0.819113        </w:t>
-      </w:r>
-    </w:p>
-    <w:p>
-      <w:pPr>
-        <w:pStyle w:val="HTML"/>
-        <w:shd w:val="clear" w:color="auto" w:fill="F4F4F4"/>
-        <w:wordWrap w:val="0"/>
-        <w:rPr>
-          <w:rFonts w:ascii="Consolas" w:hAnsi="Consolas"/>
-          <w:color w:val="444444"/>
-          <w:sz w:val="20"/>
-          <w:szCs w:val="15"/>
-        </w:rPr>
-      </w:pPr>
-    </w:p>
-    <w:p>
-      <w:pPr>
-        <w:pStyle w:val="HTML"/>
-        <w:shd w:val="clear" w:color="auto" w:fill="F4F4F4"/>
-        <w:wordWrap w:val="0"/>
-        <w:rPr>
-          <w:rFonts w:ascii="Consolas" w:hAnsi="Consolas"/>
-          <w:color w:val="444444"/>
-          <w:sz w:val="20"/>
-          <w:szCs w:val="15"/>
-        </w:rPr>
-      </w:pPr>
-      <w:r>
-        <w:rPr>
-          <w:rFonts w:ascii="Consolas" w:hAnsi="Consolas"/>
-          <w:noProof/>
-          <w:color w:val="444444"/>
-          <w:szCs w:val="15"/>
-        </w:rPr>
-        <w:drawing>
-          <wp:inline distT="0" distB="0" distL="0" distR="0">
-            <wp:extent cx="5730875" cy="4291330"/>
-            <wp:effectExtent l="0" t="0" r="3175" b="0"/>
-            <wp:docPr id="2" name="그림 2" descr="C:\Users\심규민\AppData\Local\Microsoft\Windows\INetCache\Content.Word\Attrition_n_DailyRate.png"/>
-            <wp:cNvGraphicFramePr>
-              <a:graphicFrameLocks xmlns:a="http://schemas.openxmlformats.org/drawingml/2006/main" noChangeAspect="1"/>
-            </wp:cNvGraphicFramePr>
-            <a:graphic xmlns:a="http://schemas.openxmlformats.org/drawingml/2006/main">
-              <a:graphicData uri="http://schemas.openxmlformats.org/drawingml/2006/picture">
-                <pic:pic xmlns:pic="http://schemas.openxmlformats.org/drawingml/2006/picture">
-                  <pic:nvPicPr>
-                    <pic:cNvPr id="0" name="Picture 9" descr="C:\Users\심규민\AppData\Local\Microsoft\Windows\INetCache\Content.Word\Attrition_n_DailyRate.png"/>
-                    <pic:cNvPicPr>
-                      <a:picLocks noChangeAspect="1" noChangeArrowheads="1"/>
-                    </pic:cNvPicPr>
-                  </pic:nvPicPr>
-                  <pic:blipFill>
-                    <a:blip r:embed="rId6">
-                      <a:extLst>
-                        <a:ext uri="{28A0092B-C50C-407E-A947-70E740481C1C}">
-                          <a14:useLocalDpi xmlns:a14="http://schemas.microsoft.com/office/drawing/2010/main" val="0"/>
-                        </a:ext>
-                      </a:extLst>
-                    </a:blip>
-                    <a:srcRect/>
-                    <a:stretch>
-                      <a:fillRect/>
-                    </a:stretch>
-                  </pic:blipFill>
-                  <pic:spPr bwMode="auto">
-                    <a:xfrm>
-                      <a:off x="0" y="0"/>
-                      <a:ext cx="5730875" cy="4291330"/>
-                    </a:xfrm>
-                    <a:prstGeom prst="rect">
-                      <a:avLst/>
-                    </a:prstGeom>
-                    <a:noFill/>
-                    <a:ln>
-                      <a:noFill/>
-                    </a:ln>
-                  </pic:spPr>
-                </pic:pic>
-              </a:graphicData>
-            </a:graphic>
-          </wp:inline>
-        </w:drawing>
-      </w:r>
-    </w:p>
-    <w:p>
-      <w:pPr>
-        <w:pStyle w:val="HTML"/>
-        <w:shd w:val="clear" w:color="auto" w:fill="F4F4F4"/>
-        <w:wordWrap w:val="0"/>
-        <w:rPr>
-          <w:rFonts w:ascii="Consolas" w:hAnsi="Consolas"/>
-          <w:color w:val="444444"/>
-          <w:sz w:val="20"/>
-          <w:szCs w:val="15"/>
-        </w:rPr>
-      </w:pPr>
+      <w:r>
+        <w:rPr>
+          <w:rFonts w:ascii="Consolas" w:hAnsi="Consolas"/>
+          <w:color w:val="444444"/>
+          <w:sz w:val="20"/>
+          <w:szCs w:val="15"/>
+        </w:rPr>
+        <w:pict>
+          <v:shape id="_x0000_i1035" type="#_x0000_t75" style="width:450.8pt;height:338.1pt">
+            <v:imagedata r:id="rId8" o:title="Age_n_MonthlyIncome"/>
+          </v:shape>
+        </w:pict>
+      </w:r>
     </w:p>
     <w:p>
       <w:pPr>
@@ -982,6 +896,250 @@
       <w:pPr>
         <w:pStyle w:val="HTML"/>
         <w:shd w:val="clear" w:color="auto" w:fill="F4F4F4"/>
+        <w:rPr>
+          <w:rFonts w:ascii="Consolas" w:hAnsi="Consolas"/>
+          <w:color w:val="444444"/>
+          <w:sz w:val="20"/>
+          <w:szCs w:val="15"/>
+        </w:rPr>
+      </w:pPr>
+      <w:r>
+        <w:rPr>
+          <w:rFonts w:ascii="Consolas" w:hAnsi="Consolas"/>
+          <w:color w:val="444444"/>
+          <w:sz w:val="20"/>
+          <w:szCs w:val="15"/>
+        </w:rPr>
+        <w:lastRenderedPageBreak/>
+        <w:t>for Case when ('Age', 'MonthlyRate'):</w:t>
+      </w:r>
+    </w:p>
+    <w:p>
+      <w:pPr>
+        <w:pStyle w:val="HTML"/>
+        <w:shd w:val="clear" w:color="auto" w:fill="F4F4F4"/>
+        <w:rPr>
+          <w:rFonts w:ascii="Consolas" w:hAnsi="Consolas"/>
+          <w:color w:val="444444"/>
+          <w:sz w:val="20"/>
+          <w:szCs w:val="15"/>
+        </w:rPr>
+      </w:pPr>
+    </w:p>
+    <w:p>
+      <w:pPr>
+        <w:pStyle w:val="HTML"/>
+        <w:shd w:val="clear" w:color="auto" w:fill="F4F4F4"/>
+        <w:rPr>
+          <w:rFonts w:ascii="Consolas" w:hAnsi="Consolas"/>
+          <w:color w:val="444444"/>
+          <w:sz w:val="20"/>
+          <w:szCs w:val="15"/>
+        </w:rPr>
+      </w:pPr>
+      <w:r>
+        <w:rPr>
+          <w:rFonts w:ascii="Consolas" w:hAnsi="Consolas"/>
+          <w:color w:val="444444"/>
+          <w:sz w:val="20"/>
+          <w:szCs w:val="15"/>
+        </w:rPr>
+        <w:tab/>
+        <w:t xml:space="preserve">When C is 0.1 and gamma is 0.1, the score of prediction is: 0.839590        </w:t>
+      </w:r>
+    </w:p>
+    <w:p>
+      <w:pPr>
+        <w:pStyle w:val="HTML"/>
+        <w:shd w:val="clear" w:color="auto" w:fill="F4F4F4"/>
+        <w:rPr>
+          <w:rFonts w:ascii="Consolas" w:hAnsi="Consolas"/>
+          <w:color w:val="444444"/>
+          <w:sz w:val="20"/>
+          <w:szCs w:val="15"/>
+        </w:rPr>
+      </w:pPr>
+      <w:r>
+        <w:rPr>
+          <w:rFonts w:ascii="Consolas" w:hAnsi="Consolas"/>
+          <w:color w:val="444444"/>
+          <w:sz w:val="20"/>
+          <w:szCs w:val="15"/>
+        </w:rPr>
+        <w:tab/>
+        <w:t xml:space="preserve">When C is 0.1 and gamma is 1, the score of prediction is: 0.839590        </w:t>
+      </w:r>
+    </w:p>
+    <w:p>
+      <w:pPr>
+        <w:pStyle w:val="HTML"/>
+        <w:shd w:val="clear" w:color="auto" w:fill="F4F4F4"/>
+        <w:rPr>
+          <w:rFonts w:ascii="Consolas" w:hAnsi="Consolas"/>
+          <w:color w:val="444444"/>
+          <w:sz w:val="20"/>
+          <w:szCs w:val="15"/>
+        </w:rPr>
+      </w:pPr>
+      <w:r>
+        <w:rPr>
+          <w:rFonts w:ascii="Consolas" w:hAnsi="Consolas"/>
+          <w:color w:val="444444"/>
+          <w:sz w:val="20"/>
+          <w:szCs w:val="15"/>
+        </w:rPr>
+        <w:tab/>
+        <w:t xml:space="preserve">When C is 0.1 and gamma is 10.0, the score of prediction is: 0.839590        </w:t>
+      </w:r>
+    </w:p>
+    <w:p>
+      <w:pPr>
+        <w:pStyle w:val="HTML"/>
+        <w:shd w:val="clear" w:color="auto" w:fill="F4F4F4"/>
+        <w:rPr>
+          <w:rFonts w:ascii="Consolas" w:hAnsi="Consolas"/>
+          <w:color w:val="444444"/>
+          <w:sz w:val="20"/>
+          <w:szCs w:val="15"/>
+        </w:rPr>
+      </w:pPr>
+      <w:r>
+        <w:rPr>
+          <w:rFonts w:ascii="Consolas" w:hAnsi="Consolas"/>
+          <w:color w:val="444444"/>
+          <w:sz w:val="20"/>
+          <w:szCs w:val="15"/>
+        </w:rPr>
+        <w:tab/>
+        <w:t xml:space="preserve">When C is 1 and gamma is 0.1, the score of prediction is: 0.839590        </w:t>
+      </w:r>
+    </w:p>
+    <w:p>
+      <w:pPr>
+        <w:pStyle w:val="HTML"/>
+        <w:shd w:val="clear" w:color="auto" w:fill="F4F4F4"/>
+        <w:rPr>
+          <w:rFonts w:ascii="Consolas" w:hAnsi="Consolas"/>
+          <w:color w:val="444444"/>
+          <w:sz w:val="20"/>
+          <w:szCs w:val="15"/>
+        </w:rPr>
+      </w:pPr>
+      <w:r>
+        <w:rPr>
+          <w:rFonts w:ascii="Consolas" w:hAnsi="Consolas"/>
+          <w:color w:val="444444"/>
+          <w:sz w:val="20"/>
+          <w:szCs w:val="15"/>
+        </w:rPr>
+        <w:tab/>
+        <w:t xml:space="preserve">When C is 1 and gamma is 1, the score of prediction is: 0.839590        </w:t>
+      </w:r>
+    </w:p>
+    <w:p>
+      <w:pPr>
+        <w:pStyle w:val="HTML"/>
+        <w:shd w:val="clear" w:color="auto" w:fill="F4F4F4"/>
+        <w:rPr>
+          <w:rFonts w:ascii="Consolas" w:hAnsi="Consolas"/>
+          <w:color w:val="444444"/>
+          <w:sz w:val="20"/>
+          <w:szCs w:val="15"/>
+        </w:rPr>
+      </w:pPr>
+      <w:r>
+        <w:rPr>
+          <w:rFonts w:ascii="Consolas" w:hAnsi="Consolas"/>
+          <w:color w:val="444444"/>
+          <w:sz w:val="20"/>
+          <w:szCs w:val="15"/>
+        </w:rPr>
+        <w:tab/>
+        <w:t xml:space="preserve">When C is 1 and gamma is 10.0, the score of prediction is: 0.832765        </w:t>
+      </w:r>
+    </w:p>
+    <w:p>
+      <w:pPr>
+        <w:pStyle w:val="HTML"/>
+        <w:shd w:val="clear" w:color="auto" w:fill="F4F4F4"/>
+        <w:rPr>
+          <w:rFonts w:ascii="Consolas" w:hAnsi="Consolas"/>
+          <w:color w:val="444444"/>
+          <w:sz w:val="20"/>
+          <w:szCs w:val="15"/>
+        </w:rPr>
+      </w:pPr>
+      <w:r>
+        <w:rPr>
+          <w:rFonts w:ascii="Consolas" w:hAnsi="Consolas"/>
+          <w:color w:val="444444"/>
+          <w:sz w:val="20"/>
+          <w:szCs w:val="15"/>
+        </w:rPr>
+        <w:tab/>
+        <w:t xml:space="preserve">When C is 10.0 and gamma is 0.1, the score of prediction is: 0.839590        </w:t>
+      </w:r>
+    </w:p>
+    <w:p>
+      <w:pPr>
+        <w:pStyle w:val="HTML"/>
+        <w:shd w:val="clear" w:color="auto" w:fill="F4F4F4"/>
+        <w:rPr>
+          <w:rFonts w:ascii="Consolas" w:hAnsi="Consolas"/>
+          <w:color w:val="444444"/>
+          <w:sz w:val="20"/>
+          <w:szCs w:val="15"/>
+        </w:rPr>
+      </w:pPr>
+      <w:r>
+        <w:rPr>
+          <w:rFonts w:ascii="Consolas" w:hAnsi="Consolas"/>
+          <w:color w:val="444444"/>
+          <w:sz w:val="20"/>
+          <w:szCs w:val="15"/>
+        </w:rPr>
+        <w:tab/>
+        <w:t xml:space="preserve">When C is 10.0 and gamma is 1, the score of prediction is: 0.832765        </w:t>
+      </w:r>
+    </w:p>
+    <w:p>
+      <w:pPr>
+        <w:pStyle w:val="HTML"/>
+        <w:shd w:val="clear" w:color="auto" w:fill="F4F4F4"/>
+        <w:rPr>
+          <w:rFonts w:ascii="Consolas" w:hAnsi="Consolas"/>
+          <w:color w:val="444444"/>
+          <w:sz w:val="20"/>
+          <w:szCs w:val="15"/>
+        </w:rPr>
+      </w:pPr>
+      <w:r>
+        <w:rPr>
+          <w:rFonts w:ascii="Consolas" w:hAnsi="Consolas"/>
+          <w:color w:val="444444"/>
+          <w:sz w:val="20"/>
+          <w:szCs w:val="15"/>
+        </w:rPr>
+        <w:tab/>
+        <w:t>When C is 10.0 and gamma is 10.0, the score of prediction is: 0.822526</w:t>
+      </w:r>
+    </w:p>
+    <w:p>
+      <w:pPr>
+        <w:pStyle w:val="HTML"/>
+        <w:shd w:val="clear" w:color="auto" w:fill="F4F4F4"/>
+        <w:rPr>
+          <w:rFonts w:ascii="Consolas" w:hAnsi="Consolas"/>
+          <w:color w:val="444444"/>
+          <w:sz w:val="20"/>
+          <w:szCs w:val="15"/>
+        </w:rPr>
+      </w:pPr>
+    </w:p>
+    <w:p>
+      <w:pPr>
+        <w:pStyle w:val="HTML"/>
+        <w:shd w:val="clear" w:color="auto" w:fill="F4F4F4"/>
         <w:wordWrap w:val="0"/>
         <w:rPr>
           <w:rFonts w:ascii="Consolas" w:hAnsi="Consolas"/>
@@ -997,301 +1155,12 @@
           <w:sz w:val="20"/>
           <w:szCs w:val="15"/>
         </w:rPr>
-        <w:lastRenderedPageBreak/>
-        <w:t>for Case when ('Attrition', '</w:t>
-      </w:r>
-      <w:proofErr w:type="spellStart"/>
-      <w:r>
-        <w:rPr>
-          <w:rFonts w:ascii="Consolas" w:hAnsi="Consolas"/>
-          <w:color w:val="444444"/>
-          <w:sz w:val="20"/>
-          <w:szCs w:val="15"/>
-        </w:rPr>
-        <w:t>MonthlyIncome</w:t>
-      </w:r>
-      <w:proofErr w:type="spellEnd"/>
-      <w:r>
-        <w:rPr>
-          <w:rFonts w:ascii="Consolas" w:hAnsi="Consolas"/>
-          <w:color w:val="444444"/>
-          <w:sz w:val="20"/>
-          <w:szCs w:val="15"/>
-        </w:rPr>
-        <w:t>'):</w:t>
-      </w:r>
-    </w:p>
-    <w:p>
-      <w:pPr>
-        <w:pStyle w:val="HTML"/>
-        <w:shd w:val="clear" w:color="auto" w:fill="F4F4F4"/>
-        <w:wordWrap w:val="0"/>
-        <w:rPr>
-          <w:rFonts w:ascii="Consolas" w:hAnsi="Consolas"/>
-          <w:color w:val="444444"/>
-          <w:sz w:val="20"/>
-          <w:szCs w:val="15"/>
-        </w:rPr>
-      </w:pPr>
-    </w:p>
-    <w:p>
-      <w:pPr>
-        <w:pStyle w:val="HTML"/>
-        <w:shd w:val="clear" w:color="auto" w:fill="F4F4F4"/>
-        <w:wordWrap w:val="0"/>
-        <w:rPr>
-          <w:rFonts w:ascii="Consolas" w:hAnsi="Consolas"/>
-          <w:color w:val="444444"/>
-          <w:sz w:val="20"/>
-          <w:szCs w:val="15"/>
-        </w:rPr>
-      </w:pPr>
-      <w:r>
-        <w:rPr>
-          <w:rFonts w:ascii="Consolas" w:hAnsi="Consolas"/>
-          <w:color w:val="444444"/>
-          <w:sz w:val="20"/>
-          <w:szCs w:val="15"/>
-        </w:rPr>
-        <w:tab/>
-        <w:t xml:space="preserve">When C is 0.1 and gamma is 0.1, the score of prediction is: 0.839590        </w:t>
-      </w:r>
-    </w:p>
-    <w:p>
-      <w:pPr>
-        <w:pStyle w:val="HTML"/>
-        <w:shd w:val="clear" w:color="auto" w:fill="F4F4F4"/>
-        <w:wordWrap w:val="0"/>
-        <w:rPr>
-          <w:rFonts w:ascii="Consolas" w:hAnsi="Consolas"/>
-          <w:color w:val="444444"/>
-          <w:sz w:val="20"/>
-          <w:szCs w:val="15"/>
-        </w:rPr>
-      </w:pPr>
-      <w:r>
-        <w:rPr>
-          <w:rFonts w:ascii="Consolas" w:hAnsi="Consolas"/>
-          <w:color w:val="444444"/>
-          <w:sz w:val="20"/>
-          <w:szCs w:val="15"/>
-        </w:rPr>
-        <w:tab/>
-        <w:t xml:space="preserve">When C is 0.1 and gamma is 1, the score of prediction is: 0.839590        </w:t>
-      </w:r>
-    </w:p>
-    <w:p>
-      <w:pPr>
-        <w:pStyle w:val="HTML"/>
-        <w:shd w:val="clear" w:color="auto" w:fill="F4F4F4"/>
-        <w:wordWrap w:val="0"/>
-        <w:rPr>
-          <w:rFonts w:ascii="Consolas" w:hAnsi="Consolas"/>
-          <w:color w:val="444444"/>
-          <w:sz w:val="20"/>
-          <w:szCs w:val="15"/>
-        </w:rPr>
-      </w:pPr>
-      <w:r>
-        <w:rPr>
-          <w:rFonts w:ascii="Consolas" w:hAnsi="Consolas"/>
-          <w:color w:val="444444"/>
-          <w:sz w:val="20"/>
-          <w:szCs w:val="15"/>
-        </w:rPr>
-        <w:tab/>
-        <w:t xml:space="preserve">When C is 0.1 and gamma is 10.0, the score of prediction is: 0.839590        </w:t>
-      </w:r>
-    </w:p>
-    <w:p>
-      <w:pPr>
-        <w:pStyle w:val="HTML"/>
-        <w:shd w:val="clear" w:color="auto" w:fill="F4F4F4"/>
-        <w:wordWrap w:val="0"/>
-        <w:rPr>
-          <w:rFonts w:ascii="Consolas" w:hAnsi="Consolas"/>
-          <w:color w:val="444444"/>
-          <w:sz w:val="20"/>
-          <w:szCs w:val="15"/>
-        </w:rPr>
-      </w:pPr>
-      <w:r>
-        <w:rPr>
-          <w:rFonts w:ascii="Consolas" w:hAnsi="Consolas"/>
-          <w:color w:val="444444"/>
-          <w:sz w:val="20"/>
-          <w:szCs w:val="15"/>
-        </w:rPr>
-        <w:tab/>
-        <w:t xml:space="preserve">When C is 1 and gamma is 0.1, the score of prediction is: 0.839590        </w:t>
-      </w:r>
-    </w:p>
-    <w:p>
-      <w:pPr>
-        <w:pStyle w:val="HTML"/>
-        <w:shd w:val="clear" w:color="auto" w:fill="F4F4F4"/>
-        <w:wordWrap w:val="0"/>
-        <w:rPr>
-          <w:rFonts w:ascii="Consolas" w:hAnsi="Consolas"/>
-          <w:color w:val="444444"/>
-          <w:sz w:val="20"/>
-          <w:szCs w:val="15"/>
-        </w:rPr>
-      </w:pPr>
-      <w:r>
-        <w:rPr>
-          <w:rFonts w:ascii="Consolas" w:hAnsi="Consolas"/>
-          <w:color w:val="444444"/>
-          <w:sz w:val="20"/>
-          <w:szCs w:val="15"/>
-        </w:rPr>
-        <w:tab/>
-        <w:t xml:space="preserve">When C is 1 and gamma is 1, the score of prediction is: 0.839590        </w:t>
-      </w:r>
-    </w:p>
-    <w:p>
-      <w:pPr>
-        <w:pStyle w:val="HTML"/>
-        <w:shd w:val="clear" w:color="auto" w:fill="F4F4F4"/>
-        <w:wordWrap w:val="0"/>
-        <w:rPr>
-          <w:rFonts w:ascii="Consolas" w:hAnsi="Consolas"/>
-          <w:color w:val="444444"/>
-          <w:sz w:val="20"/>
-          <w:szCs w:val="15"/>
-        </w:rPr>
-      </w:pPr>
-      <w:r>
-        <w:rPr>
-          <w:rFonts w:ascii="Consolas" w:hAnsi="Consolas"/>
-          <w:color w:val="444444"/>
-          <w:sz w:val="20"/>
-          <w:szCs w:val="15"/>
-        </w:rPr>
-        <w:tab/>
-        <w:t xml:space="preserve">When C is 1 and gamma is 10.0, the score of prediction is: 0.832765        </w:t>
-      </w:r>
-    </w:p>
-    <w:p>
-      <w:pPr>
-        <w:pStyle w:val="HTML"/>
-        <w:shd w:val="clear" w:color="auto" w:fill="F4F4F4"/>
-        <w:wordWrap w:val="0"/>
-        <w:rPr>
-          <w:rFonts w:ascii="Consolas" w:hAnsi="Consolas"/>
-          <w:color w:val="444444"/>
-          <w:sz w:val="20"/>
-          <w:szCs w:val="15"/>
-        </w:rPr>
-      </w:pPr>
-      <w:r>
-        <w:rPr>
-          <w:rFonts w:ascii="Consolas" w:hAnsi="Consolas"/>
-          <w:color w:val="444444"/>
-          <w:sz w:val="20"/>
-          <w:szCs w:val="15"/>
-        </w:rPr>
-        <w:tab/>
-        <w:t xml:space="preserve">When C is 10.0 and gamma is 0.1, the score of prediction is: 0.839590        </w:t>
-      </w:r>
-    </w:p>
-    <w:p>
-      <w:pPr>
-        <w:pStyle w:val="HTML"/>
-        <w:shd w:val="clear" w:color="auto" w:fill="F4F4F4"/>
-        <w:wordWrap w:val="0"/>
-        <w:rPr>
-          <w:rFonts w:ascii="Consolas" w:hAnsi="Consolas"/>
-          <w:color w:val="444444"/>
-          <w:sz w:val="20"/>
-          <w:szCs w:val="15"/>
-        </w:rPr>
-      </w:pPr>
-      <w:r>
-        <w:rPr>
-          <w:rFonts w:ascii="Consolas" w:hAnsi="Consolas"/>
-          <w:color w:val="444444"/>
-          <w:sz w:val="20"/>
-          <w:szCs w:val="15"/>
-        </w:rPr>
-        <w:tab/>
-        <w:t xml:space="preserve">When C is 10.0 and gamma is 1, the score of prediction is: 0.832765        </w:t>
-      </w:r>
-    </w:p>
-    <w:p>
-      <w:pPr>
-        <w:pStyle w:val="HTML"/>
-        <w:shd w:val="clear" w:color="auto" w:fill="F4F4F4"/>
-        <w:wordWrap w:val="0"/>
-        <w:rPr>
-          <w:rFonts w:ascii="Consolas" w:hAnsi="Consolas"/>
-          <w:color w:val="444444"/>
-          <w:sz w:val="20"/>
-          <w:szCs w:val="15"/>
-        </w:rPr>
-      </w:pPr>
-      <w:r>
-        <w:rPr>
-          <w:rFonts w:ascii="Consolas" w:hAnsi="Consolas"/>
-          <w:color w:val="444444"/>
-          <w:sz w:val="20"/>
-          <w:szCs w:val="15"/>
-        </w:rPr>
-        <w:tab/>
-        <w:t xml:space="preserve">When C is 10.0 and gamma is 10.0, the score of prediction is: 0.822526        </w:t>
-      </w:r>
-    </w:p>
-    <w:p>
-      <w:pPr>
-        <w:pStyle w:val="HTML"/>
-        <w:shd w:val="clear" w:color="auto" w:fill="F4F4F4"/>
-        <w:wordWrap w:val="0"/>
-        <w:rPr>
-          <w:rFonts w:ascii="Consolas" w:hAnsi="Consolas"/>
-          <w:color w:val="444444"/>
-          <w:sz w:val="20"/>
-          <w:szCs w:val="15"/>
-        </w:rPr>
-      </w:pPr>
-    </w:p>
-    <w:p>
-      <w:pPr>
-        <w:pStyle w:val="HTML"/>
-        <w:shd w:val="clear" w:color="auto" w:fill="F4F4F4"/>
-        <w:wordWrap w:val="0"/>
-        <w:rPr>
-          <w:rFonts w:ascii="Consolas" w:hAnsi="Consolas"/>
-          <w:color w:val="444444"/>
-          <w:sz w:val="20"/>
-          <w:szCs w:val="15"/>
-        </w:rPr>
-      </w:pPr>
-      <w:r>
-        <w:rPr>
-          <w:rFonts w:ascii="Consolas" w:hAnsi="Consolas"/>
-          <w:color w:val="444444"/>
-          <w:sz w:val="20"/>
-          <w:szCs w:val="15"/>
-        </w:rPr>
         <w:pict>
-          <v:shape id="_x0000_i1034" type="#_x0000_t75" style="width:451.25pt;height:337.9pt">
-            <v:imagedata r:id="rId7" o:title="Attrition_n_MonthlyIncome"/>
+          <v:shape id="_x0000_i1037" type="#_x0000_t75" style="width:450.8pt;height:338.1pt">
+            <v:imagedata r:id="rId9" o:title="Age_n_MonthlyRate"/>
           </v:shape>
         </w:pict>
       </w:r>
-    </w:p>
-    <w:p>
-      <w:pPr>
-        <w:pStyle w:val="HTML"/>
-        <w:shd w:val="clear" w:color="auto" w:fill="F4F4F4"/>
-        <w:wordWrap w:val="0"/>
-        <w:rPr>
-          <w:rFonts w:ascii="Consolas" w:hAnsi="Consolas"/>
-          <w:color w:val="444444"/>
-          <w:sz w:val="20"/>
-          <w:szCs w:val="15"/>
-        </w:rPr>
-      </w:pPr>
     </w:p>
     <w:p>
       <w:pPr>
@@ -1319,6 +1188,238 @@
       <w:pPr>
         <w:pStyle w:val="HTML"/>
         <w:shd w:val="clear" w:color="auto" w:fill="F4F4F4"/>
+        <w:rPr>
+          <w:rFonts w:ascii="Consolas" w:hAnsi="Consolas"/>
+          <w:color w:val="444444"/>
+          <w:sz w:val="20"/>
+          <w:szCs w:val="15"/>
+        </w:rPr>
+      </w:pPr>
+      <w:r>
+        <w:rPr>
+          <w:rFonts w:ascii="Consolas" w:hAnsi="Consolas"/>
+          <w:color w:val="444444"/>
+          <w:sz w:val="20"/>
+          <w:szCs w:val="15"/>
+        </w:rPr>
+        <w:lastRenderedPageBreak/>
+        <w:t>for Case when ('Age', 'TotalWorkingYears'):</w:t>
+      </w:r>
+    </w:p>
+    <w:p>
+      <w:pPr>
+        <w:pStyle w:val="HTML"/>
+        <w:shd w:val="clear" w:color="auto" w:fill="F4F4F4"/>
+        <w:rPr>
+          <w:rFonts w:ascii="Consolas" w:hAnsi="Consolas"/>
+          <w:color w:val="444444"/>
+          <w:sz w:val="20"/>
+          <w:szCs w:val="15"/>
+        </w:rPr>
+      </w:pPr>
+    </w:p>
+    <w:p>
+      <w:pPr>
+        <w:pStyle w:val="HTML"/>
+        <w:shd w:val="clear" w:color="auto" w:fill="F4F4F4"/>
+        <w:rPr>
+          <w:rFonts w:ascii="Consolas" w:hAnsi="Consolas"/>
+          <w:color w:val="444444"/>
+          <w:sz w:val="20"/>
+          <w:szCs w:val="15"/>
+        </w:rPr>
+      </w:pPr>
+      <w:r>
+        <w:rPr>
+          <w:rFonts w:ascii="Consolas" w:hAnsi="Consolas"/>
+          <w:color w:val="444444"/>
+          <w:sz w:val="20"/>
+          <w:szCs w:val="15"/>
+        </w:rPr>
+        <w:tab/>
+        <w:t xml:space="preserve">When C is 0.1 and gamma is 0.1, the score of prediction is: 0.839590        </w:t>
+      </w:r>
+    </w:p>
+    <w:p>
+      <w:pPr>
+        <w:pStyle w:val="HTML"/>
+        <w:shd w:val="clear" w:color="auto" w:fill="F4F4F4"/>
+        <w:rPr>
+          <w:rFonts w:ascii="Consolas" w:hAnsi="Consolas"/>
+          <w:color w:val="444444"/>
+          <w:sz w:val="20"/>
+          <w:szCs w:val="15"/>
+        </w:rPr>
+      </w:pPr>
+      <w:r>
+        <w:rPr>
+          <w:rFonts w:ascii="Consolas" w:hAnsi="Consolas"/>
+          <w:color w:val="444444"/>
+          <w:sz w:val="20"/>
+          <w:szCs w:val="15"/>
+        </w:rPr>
+        <w:tab/>
+        <w:t xml:space="preserve">When C is 0.1 and gamma is 1, the score of prediction is: 0.839590        </w:t>
+      </w:r>
+    </w:p>
+    <w:p>
+      <w:pPr>
+        <w:pStyle w:val="HTML"/>
+        <w:shd w:val="clear" w:color="auto" w:fill="F4F4F4"/>
+        <w:rPr>
+          <w:rFonts w:ascii="Consolas" w:hAnsi="Consolas"/>
+          <w:color w:val="444444"/>
+          <w:sz w:val="20"/>
+          <w:szCs w:val="15"/>
+        </w:rPr>
+      </w:pPr>
+      <w:r>
+        <w:rPr>
+          <w:rFonts w:ascii="Consolas" w:hAnsi="Consolas"/>
+          <w:color w:val="444444"/>
+          <w:sz w:val="20"/>
+          <w:szCs w:val="15"/>
+        </w:rPr>
+        <w:tab/>
+        <w:t xml:space="preserve">When C is 0.1 and gamma is 10.0, the score of prediction is: 0.839590        </w:t>
+      </w:r>
+    </w:p>
+    <w:p>
+      <w:pPr>
+        <w:pStyle w:val="HTML"/>
+        <w:shd w:val="clear" w:color="auto" w:fill="F4F4F4"/>
+        <w:rPr>
+          <w:rFonts w:ascii="Consolas" w:hAnsi="Consolas"/>
+          <w:color w:val="444444"/>
+          <w:sz w:val="20"/>
+          <w:szCs w:val="15"/>
+        </w:rPr>
+      </w:pPr>
+      <w:r>
+        <w:rPr>
+          <w:rFonts w:ascii="Consolas" w:hAnsi="Consolas"/>
+          <w:color w:val="444444"/>
+          <w:sz w:val="20"/>
+          <w:szCs w:val="15"/>
+        </w:rPr>
+        <w:tab/>
+        <w:t xml:space="preserve">When C is 1 and gamma is 0.1, the score of prediction is: 0.839590        </w:t>
+      </w:r>
+    </w:p>
+    <w:p>
+      <w:pPr>
+        <w:pStyle w:val="HTML"/>
+        <w:shd w:val="clear" w:color="auto" w:fill="F4F4F4"/>
+        <w:rPr>
+          <w:rFonts w:ascii="Consolas" w:hAnsi="Consolas"/>
+          <w:color w:val="444444"/>
+          <w:sz w:val="20"/>
+          <w:szCs w:val="15"/>
+        </w:rPr>
+      </w:pPr>
+      <w:r>
+        <w:rPr>
+          <w:rFonts w:ascii="Consolas" w:hAnsi="Consolas"/>
+          <w:color w:val="444444"/>
+          <w:sz w:val="20"/>
+          <w:szCs w:val="15"/>
+        </w:rPr>
+        <w:tab/>
+        <w:t xml:space="preserve">When C is 1 and gamma is 1, the score of prediction is: 0.822526        </w:t>
+      </w:r>
+    </w:p>
+    <w:p>
+      <w:pPr>
+        <w:pStyle w:val="HTML"/>
+        <w:shd w:val="clear" w:color="auto" w:fill="F4F4F4"/>
+        <w:rPr>
+          <w:rFonts w:ascii="Consolas" w:hAnsi="Consolas"/>
+          <w:color w:val="444444"/>
+          <w:sz w:val="20"/>
+          <w:szCs w:val="15"/>
+        </w:rPr>
+      </w:pPr>
+      <w:r>
+        <w:rPr>
+          <w:rFonts w:ascii="Consolas" w:hAnsi="Consolas"/>
+          <w:color w:val="444444"/>
+          <w:sz w:val="20"/>
+          <w:szCs w:val="15"/>
+        </w:rPr>
+        <w:tab/>
+        <w:t xml:space="preserve">When C is 1 and gamma is 10.0, the score of prediction is: 0.819113        </w:t>
+      </w:r>
+    </w:p>
+    <w:p>
+      <w:pPr>
+        <w:pStyle w:val="HTML"/>
+        <w:shd w:val="clear" w:color="auto" w:fill="F4F4F4"/>
+        <w:rPr>
+          <w:rFonts w:ascii="Consolas" w:hAnsi="Consolas"/>
+          <w:color w:val="444444"/>
+          <w:sz w:val="20"/>
+          <w:szCs w:val="15"/>
+        </w:rPr>
+      </w:pPr>
+      <w:r>
+        <w:rPr>
+          <w:rFonts w:ascii="Consolas" w:hAnsi="Consolas"/>
+          <w:color w:val="444444"/>
+          <w:sz w:val="20"/>
+          <w:szCs w:val="15"/>
+        </w:rPr>
+        <w:tab/>
+        <w:t xml:space="preserve">When C is 10.0 and gamma is 0.1, the score of prediction is: 0.839590        </w:t>
+      </w:r>
+    </w:p>
+    <w:p>
+      <w:pPr>
+        <w:pStyle w:val="HTML"/>
+        <w:shd w:val="clear" w:color="auto" w:fill="F4F4F4"/>
+        <w:rPr>
+          <w:rFonts w:ascii="Consolas" w:hAnsi="Consolas"/>
+          <w:color w:val="444444"/>
+          <w:sz w:val="20"/>
+          <w:szCs w:val="15"/>
+        </w:rPr>
+      </w:pPr>
+      <w:r>
+        <w:rPr>
+          <w:rFonts w:ascii="Consolas" w:hAnsi="Consolas"/>
+          <w:color w:val="444444"/>
+          <w:sz w:val="20"/>
+          <w:szCs w:val="15"/>
+        </w:rPr>
+        <w:tab/>
+        <w:t xml:space="preserve">When C is 10.0 and gamma is 1, the score of prediction is: 0.819113        </w:t>
+      </w:r>
+    </w:p>
+    <w:p>
+      <w:pPr>
+        <w:pStyle w:val="HTML"/>
+        <w:shd w:val="clear" w:color="auto" w:fill="F4F4F4"/>
+        <w:rPr>
+          <w:rFonts w:ascii="Consolas" w:hAnsi="Consolas"/>
+          <w:color w:val="444444"/>
+          <w:sz w:val="20"/>
+          <w:szCs w:val="15"/>
+        </w:rPr>
+      </w:pPr>
+      <w:r>
+        <w:rPr>
+          <w:rFonts w:ascii="Consolas" w:hAnsi="Consolas"/>
+          <w:color w:val="444444"/>
+          <w:sz w:val="20"/>
+          <w:szCs w:val="15"/>
+        </w:rPr>
+        <w:tab/>
+        <w:t>When C is 10.0 and gamma is 10.0, the score of prediction is: 0.798635</w:t>
+      </w:r>
+    </w:p>
+    <w:p>
+      <w:pPr>
+        <w:pStyle w:val="HTML"/>
+        <w:shd w:val="clear" w:color="auto" w:fill="F4F4F4"/>
         <w:wordWrap w:val="0"/>
         <w:rPr>
           <w:rFonts w:ascii="Consolas" w:hAnsi="Consolas"/>
@@ -1327,36 +1428,6 @@
           <w:szCs w:val="15"/>
         </w:rPr>
       </w:pPr>
-      <w:r>
-        <w:rPr>
-          <w:rFonts w:ascii="Consolas" w:hAnsi="Consolas"/>
-          <w:color w:val="444444"/>
-          <w:sz w:val="20"/>
-          <w:szCs w:val="15"/>
-        </w:rPr>
-        <w:lastRenderedPageBreak/>
-        <w:t>for Case when ('Attrition', '</w:t>
-      </w:r>
-      <w:proofErr w:type="spellStart"/>
-      <w:r>
-        <w:rPr>
-          <w:rFonts w:ascii="Consolas" w:hAnsi="Consolas"/>
-          <w:color w:val="444444"/>
-          <w:sz w:val="20"/>
-          <w:szCs w:val="15"/>
-        </w:rPr>
-        <w:t>MonthlyRate</w:t>
-      </w:r>
-      <w:proofErr w:type="spellEnd"/>
-      <w:r>
-        <w:rPr>
-          <w:rFonts w:ascii="Consolas" w:hAnsi="Consolas"/>
-          <w:color w:val="444444"/>
-          <w:sz w:val="20"/>
-          <w:szCs w:val="15"/>
-        </w:rPr>
-        <w:t>'):</w:t>
-      </w:r>
     </w:p>
     <w:p>
       <w:pPr>
@@ -1370,309 +1441,19 @@
           <w:szCs w:val="15"/>
         </w:rPr>
       </w:pPr>
-    </w:p>
-    <w:p>
-      <w:pPr>
-        <w:pStyle w:val="HTML"/>
-        <w:shd w:val="clear" w:color="auto" w:fill="F4F4F4"/>
-        <w:wordWrap w:val="0"/>
-        <w:rPr>
-          <w:rFonts w:ascii="Consolas" w:hAnsi="Consolas"/>
-          <w:color w:val="444444"/>
-          <w:sz w:val="20"/>
-          <w:szCs w:val="15"/>
-        </w:rPr>
-      </w:pPr>
-      <w:r>
-        <w:rPr>
-          <w:rFonts w:ascii="Consolas" w:hAnsi="Consolas"/>
-          <w:color w:val="444444"/>
-          <w:sz w:val="20"/>
-          <w:szCs w:val="15"/>
-        </w:rPr>
-        <w:tab/>
-        <w:t xml:space="preserve">When C is 0.1 and gamma is 0.1, the score of prediction is: 0.839590        </w:t>
-      </w:r>
-    </w:p>
-    <w:p>
-      <w:pPr>
-        <w:pStyle w:val="HTML"/>
-        <w:shd w:val="clear" w:color="auto" w:fill="F4F4F4"/>
-        <w:wordWrap w:val="0"/>
-        <w:rPr>
-          <w:rFonts w:ascii="Consolas" w:hAnsi="Consolas"/>
-          <w:color w:val="444444"/>
-          <w:sz w:val="20"/>
-          <w:szCs w:val="15"/>
-        </w:rPr>
-      </w:pPr>
-      <w:r>
-        <w:rPr>
-          <w:rFonts w:ascii="Consolas" w:hAnsi="Consolas"/>
-          <w:color w:val="444444"/>
-          <w:sz w:val="20"/>
-          <w:szCs w:val="15"/>
-        </w:rPr>
-        <w:tab/>
-        <w:t xml:space="preserve">When C is 0.1 and gamma is 1, the score of prediction is: 0.839590        </w:t>
-      </w:r>
-    </w:p>
-    <w:p>
-      <w:pPr>
-        <w:pStyle w:val="HTML"/>
-        <w:shd w:val="clear" w:color="auto" w:fill="F4F4F4"/>
-        <w:wordWrap w:val="0"/>
-        <w:rPr>
-          <w:rFonts w:ascii="Consolas" w:hAnsi="Consolas"/>
-          <w:color w:val="444444"/>
-          <w:sz w:val="20"/>
-          <w:szCs w:val="15"/>
-        </w:rPr>
-      </w:pPr>
-      <w:r>
-        <w:rPr>
-          <w:rFonts w:ascii="Consolas" w:hAnsi="Consolas"/>
-          <w:color w:val="444444"/>
-          <w:sz w:val="20"/>
-          <w:szCs w:val="15"/>
-        </w:rPr>
-        <w:tab/>
-        <w:t xml:space="preserve">When C is 0.1 and gamma is 10.0, the score of prediction is: 0.839590        </w:t>
-      </w:r>
-    </w:p>
-    <w:p>
-      <w:pPr>
-        <w:pStyle w:val="HTML"/>
-        <w:shd w:val="clear" w:color="auto" w:fill="F4F4F4"/>
-        <w:wordWrap w:val="0"/>
-        <w:rPr>
-          <w:rFonts w:ascii="Consolas" w:hAnsi="Consolas"/>
-          <w:color w:val="444444"/>
-          <w:sz w:val="20"/>
-          <w:szCs w:val="15"/>
-        </w:rPr>
-      </w:pPr>
-      <w:r>
-        <w:rPr>
-          <w:rFonts w:ascii="Consolas" w:hAnsi="Consolas"/>
-          <w:color w:val="444444"/>
-          <w:sz w:val="20"/>
-          <w:szCs w:val="15"/>
-        </w:rPr>
-        <w:tab/>
-        <w:t xml:space="preserve">When C is 1 and gamma is 0.1, the score of prediction is: 0.839590        </w:t>
-      </w:r>
-    </w:p>
-    <w:p>
-      <w:pPr>
-        <w:pStyle w:val="HTML"/>
-        <w:shd w:val="clear" w:color="auto" w:fill="F4F4F4"/>
-        <w:wordWrap w:val="0"/>
-        <w:rPr>
-          <w:rFonts w:ascii="Consolas" w:hAnsi="Consolas"/>
-          <w:color w:val="444444"/>
-          <w:sz w:val="20"/>
-          <w:szCs w:val="15"/>
-        </w:rPr>
-      </w:pPr>
-      <w:r>
-        <w:rPr>
-          <w:rFonts w:ascii="Consolas" w:hAnsi="Consolas"/>
-          <w:color w:val="444444"/>
-          <w:sz w:val="20"/>
-          <w:szCs w:val="15"/>
-        </w:rPr>
-        <w:tab/>
-        <w:t xml:space="preserve">When C is 1 and gamma is 1, the score of prediction is: 0.822526        </w:t>
-      </w:r>
-    </w:p>
-    <w:p>
-      <w:pPr>
-        <w:pStyle w:val="HTML"/>
-        <w:shd w:val="clear" w:color="auto" w:fill="F4F4F4"/>
-        <w:wordWrap w:val="0"/>
-        <w:rPr>
-          <w:rFonts w:ascii="Consolas" w:hAnsi="Consolas"/>
-          <w:color w:val="444444"/>
-          <w:sz w:val="20"/>
-          <w:szCs w:val="15"/>
-        </w:rPr>
-      </w:pPr>
-      <w:r>
-        <w:rPr>
-          <w:rFonts w:ascii="Consolas" w:hAnsi="Consolas"/>
-          <w:color w:val="444444"/>
-          <w:sz w:val="20"/>
-          <w:szCs w:val="15"/>
-        </w:rPr>
-        <w:tab/>
-        <w:t xml:space="preserve">When C is 1 and gamma is 10.0, the score of prediction is: 0.819113        </w:t>
-      </w:r>
-    </w:p>
-    <w:p>
-      <w:pPr>
-        <w:pStyle w:val="HTML"/>
-        <w:shd w:val="clear" w:color="auto" w:fill="F4F4F4"/>
-        <w:wordWrap w:val="0"/>
-        <w:rPr>
-          <w:rFonts w:ascii="Consolas" w:hAnsi="Consolas"/>
-          <w:color w:val="444444"/>
-          <w:sz w:val="20"/>
-          <w:szCs w:val="15"/>
-        </w:rPr>
-      </w:pPr>
-      <w:r>
-        <w:rPr>
-          <w:rFonts w:ascii="Consolas" w:hAnsi="Consolas"/>
-          <w:color w:val="444444"/>
-          <w:sz w:val="20"/>
-          <w:szCs w:val="15"/>
-        </w:rPr>
-        <w:tab/>
-        <w:t xml:space="preserve">When C is 10.0 and gamma is 0.1, the score of prediction is: 0.839590        </w:t>
-      </w:r>
-    </w:p>
-    <w:p>
-      <w:pPr>
-        <w:pStyle w:val="HTML"/>
-        <w:shd w:val="clear" w:color="auto" w:fill="F4F4F4"/>
-        <w:wordWrap w:val="0"/>
-        <w:rPr>
-          <w:rFonts w:ascii="Consolas" w:hAnsi="Consolas"/>
-          <w:color w:val="444444"/>
-          <w:sz w:val="20"/>
-          <w:szCs w:val="15"/>
-        </w:rPr>
-      </w:pPr>
-      <w:r>
-        <w:rPr>
-          <w:rFonts w:ascii="Consolas" w:hAnsi="Consolas"/>
-          <w:color w:val="444444"/>
-          <w:sz w:val="20"/>
-          <w:szCs w:val="15"/>
-        </w:rPr>
-        <w:tab/>
-        <w:t xml:space="preserve">When C is 10.0 and gamma is 1, the score of prediction is: 0.819113        </w:t>
-      </w:r>
-    </w:p>
-    <w:p>
-      <w:pPr>
-        <w:pStyle w:val="HTML"/>
-        <w:shd w:val="clear" w:color="auto" w:fill="F4F4F4"/>
-        <w:wordWrap w:val="0"/>
-        <w:rPr>
-          <w:rFonts w:ascii="Consolas" w:hAnsi="Consolas"/>
-          <w:color w:val="444444"/>
-          <w:sz w:val="20"/>
-          <w:szCs w:val="15"/>
-        </w:rPr>
-      </w:pPr>
-      <w:r>
-        <w:rPr>
-          <w:rFonts w:ascii="Consolas" w:hAnsi="Consolas"/>
-          <w:color w:val="444444"/>
-          <w:sz w:val="20"/>
-          <w:szCs w:val="15"/>
-        </w:rPr>
-        <w:tab/>
-        <w:t xml:space="preserve">When C is 10.0 and gamma is 10.0, the score of prediction is: 0.798635        </w:t>
-      </w:r>
-    </w:p>
-    <w:p>
-      <w:pPr>
-        <w:pStyle w:val="HTML"/>
-        <w:shd w:val="clear" w:color="auto" w:fill="F4F4F4"/>
-        <w:wordWrap w:val="0"/>
-        <w:rPr>
-          <w:rFonts w:ascii="Consolas" w:hAnsi="Consolas"/>
-          <w:color w:val="444444"/>
-          <w:sz w:val="20"/>
-          <w:szCs w:val="15"/>
-        </w:rPr>
-      </w:pPr>
-    </w:p>
-    <w:p>
-      <w:pPr>
-        <w:pStyle w:val="HTML"/>
-        <w:shd w:val="clear" w:color="auto" w:fill="F4F4F4"/>
-        <w:wordWrap w:val="0"/>
-        <w:rPr>
-          <w:rFonts w:ascii="Consolas" w:hAnsi="Consolas"/>
-          <w:color w:val="444444"/>
-          <w:sz w:val="20"/>
-          <w:szCs w:val="15"/>
-        </w:rPr>
-      </w:pPr>
-      <w:r>
-        <w:rPr>
-          <w:rFonts w:ascii="Consolas" w:hAnsi="Consolas"/>
-          <w:noProof/>
-          <w:color w:val="444444"/>
-          <w:sz w:val="20"/>
-          <w:szCs w:val="15"/>
-        </w:rPr>
-        <w:drawing>
-          <wp:inline distT="0" distB="0" distL="0" distR="0">
-            <wp:extent cx="5730875" cy="4291330"/>
-            <wp:effectExtent l="0" t="0" r="3175" b="0"/>
-            <wp:docPr id="3" name="그림 3" descr="C:\Users\심규민\AppData\Local\Microsoft\Windows\INetCache\Content.Word\Attrition_n_MonthlyRate.png"/>
-            <wp:cNvGraphicFramePr>
-              <a:graphicFrameLocks xmlns:a="http://schemas.openxmlformats.org/drawingml/2006/main" noChangeAspect="1"/>
-            </wp:cNvGraphicFramePr>
-            <a:graphic xmlns:a="http://schemas.openxmlformats.org/drawingml/2006/main">
-              <a:graphicData uri="http://schemas.openxmlformats.org/drawingml/2006/picture">
-                <pic:pic xmlns:pic="http://schemas.openxmlformats.org/drawingml/2006/picture">
-                  <pic:nvPicPr>
-                    <pic:cNvPr id="0" name="Picture 14" descr="C:\Users\심규민\AppData\Local\Microsoft\Windows\INetCache\Content.Word\Attrition_n_MonthlyRate.png"/>
-                    <pic:cNvPicPr>
-                      <a:picLocks noChangeAspect="1" noChangeArrowheads="1"/>
-                    </pic:cNvPicPr>
-                  </pic:nvPicPr>
-                  <pic:blipFill>
-                    <a:blip r:embed="rId8">
-                      <a:extLst>
-                        <a:ext uri="{28A0092B-C50C-407E-A947-70E740481C1C}">
-                          <a14:useLocalDpi xmlns:a14="http://schemas.microsoft.com/office/drawing/2010/main" val="0"/>
-                        </a:ext>
-                      </a:extLst>
-                    </a:blip>
-                    <a:srcRect/>
-                    <a:stretch>
-                      <a:fillRect/>
-                    </a:stretch>
-                  </pic:blipFill>
-                  <pic:spPr bwMode="auto">
-                    <a:xfrm>
-                      <a:off x="0" y="0"/>
-                      <a:ext cx="5730875" cy="4291330"/>
-                    </a:xfrm>
-                    <a:prstGeom prst="rect">
-                      <a:avLst/>
-                    </a:prstGeom>
-                    <a:noFill/>
-                    <a:ln>
-                      <a:noFill/>
-                    </a:ln>
-                  </pic:spPr>
-                </pic:pic>
-              </a:graphicData>
-            </a:graphic>
-          </wp:inline>
-        </w:drawing>
-      </w:r>
-    </w:p>
-    <w:p>
-      <w:pPr>
-        <w:pStyle w:val="HTML"/>
-        <w:shd w:val="clear" w:color="auto" w:fill="F4F4F4"/>
-        <w:wordWrap w:val="0"/>
-        <w:rPr>
-          <w:rFonts w:ascii="Consolas" w:hAnsi="Consolas"/>
-          <w:color w:val="444444"/>
-          <w:sz w:val="20"/>
-          <w:szCs w:val="15"/>
-        </w:rPr>
-      </w:pPr>
+      <w:r>
+        <w:rPr>
+          <w:rFonts w:ascii="Consolas" w:hAnsi="Consolas"/>
+          <w:color w:val="444444"/>
+          <w:sz w:val="20"/>
+          <w:szCs w:val="15"/>
+        </w:rPr>
+        <w:pict>
+          <v:shape id="_x0000_i1038" type="#_x0000_t75" style="width:450.8pt;height:338.1pt">
+            <v:imagedata r:id="rId10" o:title="Age_n_TotalWorkingYears"/>
+          </v:shape>
+        </w:pict>
+      </w:r>
     </w:p>
     <w:p>
       <w:pPr>
@@ -1700,7 +1481,6 @@
       <w:pPr>
         <w:pStyle w:val="HTML"/>
         <w:shd w:val="clear" w:color="auto" w:fill="F4F4F4"/>
-        <w:wordWrap w:val="0"/>
         <w:rPr>
           <w:rFonts w:ascii="Consolas" w:hAnsi="Consolas"/>
           <w:color w:val="444444"/>
@@ -1716,47 +1496,25 @@
           <w:szCs w:val="15"/>
         </w:rPr>
         <w:lastRenderedPageBreak/>
-        <w:t>for Case when ('Age', '</w:t>
-      </w:r>
-      <w:proofErr w:type="spellStart"/>
-      <w:r>
-        <w:rPr>
-          <w:rFonts w:ascii="Consolas" w:hAnsi="Consolas"/>
-          <w:color w:val="444444"/>
-          <w:sz w:val="20"/>
-          <w:szCs w:val="15"/>
-        </w:rPr>
-        <w:t>DailyRate</w:t>
-      </w:r>
-      <w:proofErr w:type="spellEnd"/>
-      <w:r>
-        <w:rPr>
-          <w:rFonts w:ascii="Consolas" w:hAnsi="Consolas"/>
-          <w:color w:val="444444"/>
-          <w:sz w:val="20"/>
-          <w:szCs w:val="15"/>
-        </w:rPr>
-        <w:t>'):</w:t>
-      </w:r>
-    </w:p>
-    <w:p>
-      <w:pPr>
-        <w:pStyle w:val="HTML"/>
-        <w:shd w:val="clear" w:color="auto" w:fill="F4F4F4"/>
-        <w:wordWrap w:val="0"/>
-        <w:rPr>
-          <w:rFonts w:ascii="Consolas" w:hAnsi="Consolas"/>
-          <w:color w:val="444444"/>
-          <w:sz w:val="20"/>
-          <w:szCs w:val="15"/>
-        </w:rPr>
-      </w:pPr>
-    </w:p>
-    <w:p>
-      <w:pPr>
-        <w:pStyle w:val="HTML"/>
-        <w:shd w:val="clear" w:color="auto" w:fill="F4F4F4"/>
-        <w:wordWrap w:val="0"/>
+        <w:t>for Case when ('DailyRate', 'MonthlyIncome'):</w:t>
+      </w:r>
+    </w:p>
+    <w:p>
+      <w:pPr>
+        <w:pStyle w:val="HTML"/>
+        <w:shd w:val="clear" w:color="auto" w:fill="F4F4F4"/>
+        <w:rPr>
+          <w:rFonts w:ascii="Consolas" w:hAnsi="Consolas"/>
+          <w:color w:val="444444"/>
+          <w:sz w:val="20"/>
+          <w:szCs w:val="15"/>
+        </w:rPr>
+      </w:pPr>
+    </w:p>
+    <w:p>
+      <w:pPr>
+        <w:pStyle w:val="HTML"/>
+        <w:shd w:val="clear" w:color="auto" w:fill="F4F4F4"/>
         <w:rPr>
           <w:rFonts w:ascii="Consolas" w:hAnsi="Consolas"/>
           <w:color w:val="444444"/>
@@ -1779,7 +1537,6 @@
       <w:pPr>
         <w:pStyle w:val="HTML"/>
         <w:shd w:val="clear" w:color="auto" w:fill="F4F4F4"/>
-        <w:wordWrap w:val="0"/>
         <w:rPr>
           <w:rFonts w:ascii="Consolas" w:hAnsi="Consolas"/>
           <w:color w:val="444444"/>
@@ -1802,7 +1559,6 @@
       <w:pPr>
         <w:pStyle w:val="HTML"/>
         <w:shd w:val="clear" w:color="auto" w:fill="F4F4F4"/>
-        <w:wordWrap w:val="0"/>
         <w:rPr>
           <w:rFonts w:ascii="Consolas" w:hAnsi="Consolas"/>
           <w:color w:val="444444"/>
@@ -1825,7 +1581,6 @@
       <w:pPr>
         <w:pStyle w:val="HTML"/>
         <w:shd w:val="clear" w:color="auto" w:fill="F4F4F4"/>
-        <w:wordWrap w:val="0"/>
         <w:rPr>
           <w:rFonts w:ascii="Consolas" w:hAnsi="Consolas"/>
           <w:color w:val="444444"/>
@@ -1848,7 +1603,6 @@
       <w:pPr>
         <w:pStyle w:val="HTML"/>
         <w:shd w:val="clear" w:color="auto" w:fill="F4F4F4"/>
-        <w:wordWrap w:val="0"/>
         <w:rPr>
           <w:rFonts w:ascii="Consolas" w:hAnsi="Consolas"/>
           <w:color w:val="444444"/>
@@ -1871,7 +1625,6 @@
       <w:pPr>
         <w:pStyle w:val="HTML"/>
         <w:shd w:val="clear" w:color="auto" w:fill="F4F4F4"/>
-        <w:wordWrap w:val="0"/>
         <w:rPr>
           <w:rFonts w:ascii="Consolas" w:hAnsi="Consolas"/>
           <w:color w:val="444444"/>
@@ -1894,7 +1647,6 @@
       <w:pPr>
         <w:pStyle w:val="HTML"/>
         <w:shd w:val="clear" w:color="auto" w:fill="F4F4F4"/>
-        <w:wordWrap w:val="0"/>
         <w:rPr>
           <w:rFonts w:ascii="Consolas" w:hAnsi="Consolas"/>
           <w:color w:val="444444"/>
@@ -1917,7 +1669,6 @@
       <w:pPr>
         <w:pStyle w:val="HTML"/>
         <w:shd w:val="clear" w:color="auto" w:fill="F4F4F4"/>
-        <w:wordWrap w:val="0"/>
         <w:rPr>
           <w:rFonts w:ascii="Consolas" w:hAnsi="Consolas"/>
           <w:color w:val="444444"/>
@@ -1940,7 +1691,6 @@
       <w:pPr>
         <w:pStyle w:val="HTML"/>
         <w:shd w:val="clear" w:color="auto" w:fill="F4F4F4"/>
-        <w:wordWrap w:val="0"/>
         <w:rPr>
           <w:rFonts w:ascii="Consolas" w:hAnsi="Consolas"/>
           <w:color w:val="444444"/>
@@ -1963,20 +1713,18 @@
       <w:pPr>
         <w:pStyle w:val="HTML"/>
         <w:shd w:val="clear" w:color="auto" w:fill="F4F4F4"/>
-        <w:wordWrap w:val="0"/>
-        <w:rPr>
-          <w:rFonts w:ascii="Consolas" w:hAnsi="Consolas"/>
-          <w:color w:val="444444"/>
-          <w:sz w:val="20"/>
-          <w:szCs w:val="15"/>
-        </w:rPr>
-      </w:pPr>
-    </w:p>
-    <w:p>
-      <w:pPr>
-        <w:pStyle w:val="HTML"/>
-        <w:shd w:val="clear" w:color="auto" w:fill="F4F4F4"/>
-        <w:wordWrap w:val="0"/>
+        <w:rPr>
+          <w:rFonts w:ascii="Consolas" w:hAnsi="Consolas"/>
+          <w:color w:val="444444"/>
+          <w:sz w:val="20"/>
+          <w:szCs w:val="15"/>
+        </w:rPr>
+      </w:pPr>
+    </w:p>
+    <w:p>
+      <w:pPr>
+        <w:pStyle w:val="HTML"/>
+        <w:shd w:val="clear" w:color="auto" w:fill="F4F4F4"/>
         <w:rPr>
           <w:rFonts w:ascii="Consolas" w:hAnsi="Consolas"/>
           <w:color w:val="444444"/>
@@ -1992,8 +1740,8 @@
           <w:szCs w:val="15"/>
         </w:rPr>
         <w:pict>
-          <v:shape id="_x0000_i1039" type="#_x0000_t75" style="width:451.25pt;height:337.9pt">
-            <v:imagedata r:id="rId9" o:title="Age_n_DailyRate"/>
+          <v:shape id="_x0000_i1040" type="#_x0000_t75" style="width:450.8pt;height:338.1pt">
+            <v:imagedata r:id="rId11" o:title="DailyRate_n_MonthlyIncome"/>
           </v:shape>
         </w:pict>
       </w:r>
@@ -2002,14 +1750,293 @@
       <w:pPr>
         <w:pStyle w:val="HTML"/>
         <w:shd w:val="clear" w:color="auto" w:fill="F4F4F4"/>
+        <w:rPr>
+          <w:rFonts w:ascii="Consolas" w:hAnsi="Consolas"/>
+          <w:color w:val="444444"/>
+          <w:sz w:val="20"/>
+          <w:szCs w:val="15"/>
+        </w:rPr>
+      </w:pPr>
+      <w:r>
+        <w:rPr>
+          <w:rFonts w:ascii="Consolas" w:hAnsi="Consolas"/>
+          <w:color w:val="444444"/>
+          <w:sz w:val="20"/>
+          <w:szCs w:val="15"/>
+        </w:rPr>
+        <w:br w:type="page"/>
+      </w:r>
+    </w:p>
+    <w:p>
+      <w:pPr>
+        <w:pStyle w:val="HTML"/>
+        <w:shd w:val="clear" w:color="auto" w:fill="F4F4F4"/>
+        <w:rPr>
+          <w:rFonts w:ascii="Consolas" w:hAnsi="Consolas"/>
+          <w:color w:val="444444"/>
+          <w:sz w:val="20"/>
+          <w:szCs w:val="15"/>
+        </w:rPr>
+      </w:pPr>
+      <w:r>
+        <w:rPr>
+          <w:rFonts w:ascii="Consolas" w:hAnsi="Consolas"/>
+          <w:color w:val="444444"/>
+          <w:sz w:val="20"/>
+          <w:szCs w:val="15"/>
+        </w:rPr>
+        <w:lastRenderedPageBreak/>
+        <w:t>for Case when ('DailyRate', 'MonthlyRate'):</w:t>
+      </w:r>
+    </w:p>
+    <w:p>
+      <w:pPr>
+        <w:pStyle w:val="HTML"/>
+        <w:shd w:val="clear" w:color="auto" w:fill="F4F4F4"/>
+        <w:rPr>
+          <w:rFonts w:ascii="Consolas" w:hAnsi="Consolas"/>
+          <w:color w:val="444444"/>
+          <w:sz w:val="20"/>
+          <w:szCs w:val="15"/>
+        </w:rPr>
+      </w:pPr>
+    </w:p>
+    <w:p>
+      <w:pPr>
+        <w:pStyle w:val="HTML"/>
+        <w:shd w:val="clear" w:color="auto" w:fill="F4F4F4"/>
+        <w:rPr>
+          <w:rFonts w:ascii="Consolas" w:hAnsi="Consolas"/>
+          <w:color w:val="444444"/>
+          <w:sz w:val="20"/>
+          <w:szCs w:val="15"/>
+        </w:rPr>
+      </w:pPr>
+      <w:r>
+        <w:rPr>
+          <w:rFonts w:ascii="Consolas" w:hAnsi="Consolas"/>
+          <w:color w:val="444444"/>
+          <w:sz w:val="20"/>
+          <w:szCs w:val="15"/>
+        </w:rPr>
+        <w:tab/>
+        <w:t xml:space="preserve">When C is 0.1 and gamma is 0.1, the score of prediction is: 0.839590        </w:t>
+      </w:r>
+    </w:p>
+    <w:p>
+      <w:pPr>
+        <w:pStyle w:val="HTML"/>
+        <w:shd w:val="clear" w:color="auto" w:fill="F4F4F4"/>
+        <w:rPr>
+          <w:rFonts w:ascii="Consolas" w:hAnsi="Consolas"/>
+          <w:color w:val="444444"/>
+          <w:sz w:val="20"/>
+          <w:szCs w:val="15"/>
+        </w:rPr>
+      </w:pPr>
+      <w:r>
+        <w:rPr>
+          <w:rFonts w:ascii="Consolas" w:hAnsi="Consolas"/>
+          <w:color w:val="444444"/>
+          <w:sz w:val="20"/>
+          <w:szCs w:val="15"/>
+        </w:rPr>
+        <w:tab/>
+        <w:t xml:space="preserve">When C is 0.1 and gamma is 1, the score of prediction is: 0.839590        </w:t>
+      </w:r>
+    </w:p>
+    <w:p>
+      <w:pPr>
+        <w:pStyle w:val="HTML"/>
+        <w:shd w:val="clear" w:color="auto" w:fill="F4F4F4"/>
+        <w:rPr>
+          <w:rFonts w:ascii="Consolas" w:hAnsi="Consolas"/>
+          <w:color w:val="444444"/>
+          <w:sz w:val="20"/>
+          <w:szCs w:val="15"/>
+        </w:rPr>
+      </w:pPr>
+      <w:r>
+        <w:rPr>
+          <w:rFonts w:ascii="Consolas" w:hAnsi="Consolas"/>
+          <w:color w:val="444444"/>
+          <w:sz w:val="20"/>
+          <w:szCs w:val="15"/>
+        </w:rPr>
+        <w:tab/>
+        <w:t xml:space="preserve">When C is 0.1 and gamma is 10.0, the score of prediction is: 0.839590        </w:t>
+      </w:r>
+    </w:p>
+    <w:p>
+      <w:pPr>
+        <w:pStyle w:val="HTML"/>
+        <w:shd w:val="clear" w:color="auto" w:fill="F4F4F4"/>
+        <w:rPr>
+          <w:rFonts w:ascii="Consolas" w:hAnsi="Consolas"/>
+          <w:color w:val="444444"/>
+          <w:sz w:val="20"/>
+          <w:szCs w:val="15"/>
+        </w:rPr>
+      </w:pPr>
+      <w:r>
+        <w:rPr>
+          <w:rFonts w:ascii="Consolas" w:hAnsi="Consolas"/>
+          <w:color w:val="444444"/>
+          <w:sz w:val="20"/>
+          <w:szCs w:val="15"/>
+        </w:rPr>
+        <w:tab/>
+        <w:t xml:space="preserve">When C is 1 and gamma is 0.1, the score of prediction is: 0.839590        </w:t>
+      </w:r>
+    </w:p>
+    <w:p>
+      <w:pPr>
+        <w:pStyle w:val="HTML"/>
+        <w:shd w:val="clear" w:color="auto" w:fill="F4F4F4"/>
+        <w:rPr>
+          <w:rFonts w:ascii="Consolas" w:hAnsi="Consolas"/>
+          <w:color w:val="444444"/>
+          <w:sz w:val="20"/>
+          <w:szCs w:val="15"/>
+        </w:rPr>
+      </w:pPr>
+      <w:r>
+        <w:rPr>
+          <w:rFonts w:ascii="Consolas" w:hAnsi="Consolas"/>
+          <w:color w:val="444444"/>
+          <w:sz w:val="20"/>
+          <w:szCs w:val="15"/>
+        </w:rPr>
+        <w:tab/>
+        <w:t xml:space="preserve">When C is 1 and gamma is 1, the score of prediction is: 0.839590        </w:t>
+      </w:r>
+    </w:p>
+    <w:p>
+      <w:pPr>
+        <w:pStyle w:val="HTML"/>
+        <w:shd w:val="clear" w:color="auto" w:fill="F4F4F4"/>
+        <w:rPr>
+          <w:rFonts w:ascii="Consolas" w:hAnsi="Consolas"/>
+          <w:color w:val="444444"/>
+          <w:sz w:val="20"/>
+          <w:szCs w:val="15"/>
+        </w:rPr>
+      </w:pPr>
+      <w:r>
+        <w:rPr>
+          <w:rFonts w:ascii="Consolas" w:hAnsi="Consolas"/>
+          <w:color w:val="444444"/>
+          <w:sz w:val="20"/>
+          <w:szCs w:val="15"/>
+        </w:rPr>
+        <w:tab/>
+        <w:t xml:space="preserve">When C is 1 and gamma is 10.0, the score of prediction is: 0.839590        </w:t>
+      </w:r>
+    </w:p>
+    <w:p>
+      <w:pPr>
+        <w:pStyle w:val="HTML"/>
+        <w:shd w:val="clear" w:color="auto" w:fill="F4F4F4"/>
+        <w:rPr>
+          <w:rFonts w:ascii="Consolas" w:hAnsi="Consolas"/>
+          <w:color w:val="444444"/>
+          <w:sz w:val="20"/>
+          <w:szCs w:val="15"/>
+        </w:rPr>
+      </w:pPr>
+      <w:r>
+        <w:rPr>
+          <w:rFonts w:ascii="Consolas" w:hAnsi="Consolas"/>
+          <w:color w:val="444444"/>
+          <w:sz w:val="20"/>
+          <w:szCs w:val="15"/>
+        </w:rPr>
+        <w:tab/>
+        <w:t xml:space="preserve">When C is 10.0 and gamma is 0.1, the score of prediction is: 0.839590        </w:t>
+      </w:r>
+    </w:p>
+    <w:p>
+      <w:pPr>
+        <w:pStyle w:val="HTML"/>
+        <w:shd w:val="clear" w:color="auto" w:fill="F4F4F4"/>
+        <w:rPr>
+          <w:rFonts w:ascii="Consolas" w:hAnsi="Consolas"/>
+          <w:color w:val="444444"/>
+          <w:sz w:val="20"/>
+          <w:szCs w:val="15"/>
+        </w:rPr>
+      </w:pPr>
+      <w:r>
+        <w:rPr>
+          <w:rFonts w:ascii="Consolas" w:hAnsi="Consolas"/>
+          <w:color w:val="444444"/>
+          <w:sz w:val="20"/>
+          <w:szCs w:val="15"/>
+        </w:rPr>
+        <w:tab/>
+        <w:t xml:space="preserve">When C is 10.0 and gamma is 1, the score of prediction is: 0.839590        </w:t>
+      </w:r>
+    </w:p>
+    <w:p>
+      <w:pPr>
+        <w:pStyle w:val="HTML"/>
+        <w:shd w:val="clear" w:color="auto" w:fill="F4F4F4"/>
+        <w:rPr>
+          <w:rFonts w:ascii="Consolas" w:hAnsi="Consolas"/>
+          <w:color w:val="444444"/>
+          <w:sz w:val="20"/>
+          <w:szCs w:val="15"/>
+        </w:rPr>
+      </w:pPr>
+      <w:r>
+        <w:rPr>
+          <w:rFonts w:ascii="Consolas" w:hAnsi="Consolas"/>
+          <w:color w:val="444444"/>
+          <w:sz w:val="20"/>
+          <w:szCs w:val="15"/>
+        </w:rPr>
+        <w:tab/>
+        <w:t>When C is 10.0 and gamma is 10.0, the score of prediction is: 0.829352</w:t>
+      </w:r>
+    </w:p>
+    <w:p>
+      <w:pPr>
+        <w:pStyle w:val="HTML"/>
+        <w:shd w:val="clear" w:color="auto" w:fill="F4F4F4"/>
+        <w:rPr>
+          <w:rFonts w:ascii="Consolas" w:hAnsi="Consolas"/>
+          <w:color w:val="444444"/>
+          <w:sz w:val="20"/>
+          <w:szCs w:val="15"/>
+        </w:rPr>
+      </w:pPr>
+    </w:p>
+    <w:p>
+      <w:pPr>
+        <w:pStyle w:val="HTML"/>
+        <w:shd w:val="clear" w:color="auto" w:fill="F4F4F4"/>
         <w:wordWrap w:val="0"/>
         <w:rPr>
-          <w:rFonts w:ascii="Consolas" w:hAnsi="Consolas"/>
-          <w:color w:val="444444"/>
-          <w:sz w:val="20"/>
-          <w:szCs w:val="15"/>
-        </w:rPr>
-      </w:pPr>
+          <w:rFonts w:ascii="Consolas" w:hAnsi="Consolas" w:hint="eastAsia"/>
+          <w:color w:val="444444"/>
+          <w:sz w:val="20"/>
+          <w:szCs w:val="15"/>
+        </w:rPr>
+      </w:pPr>
+      <w:r>
+        <w:rPr>
+          <w:rFonts w:ascii="Consolas" w:hAnsi="Consolas"/>
+          <w:noProof/>
+          <w:color w:val="444444"/>
+          <w:sz w:val="20"/>
+          <w:szCs w:val="15"/>
+        </w:rPr>
+        <w:pict>
+          <v:shape id="_x0000_i1042" type="#_x0000_t75" style="width:450.8pt;height:338.1pt">
+            <v:imagedata r:id="rId12" o:title="DailyRate_n_MonthlyRate"/>
+          </v:shape>
+        </w:pict>
+      </w:r>
     </w:p>
     <w:p>
       <w:pPr>
@@ -2037,6 +2064,238 @@
       <w:pPr>
         <w:pStyle w:val="HTML"/>
         <w:shd w:val="clear" w:color="auto" w:fill="F4F4F4"/>
+        <w:rPr>
+          <w:rFonts w:ascii="Consolas" w:hAnsi="Consolas"/>
+          <w:color w:val="444444"/>
+          <w:sz w:val="20"/>
+          <w:szCs w:val="15"/>
+        </w:rPr>
+      </w:pPr>
+      <w:r>
+        <w:rPr>
+          <w:rFonts w:ascii="Consolas" w:hAnsi="Consolas"/>
+          <w:color w:val="444444"/>
+          <w:sz w:val="20"/>
+          <w:szCs w:val="15"/>
+        </w:rPr>
+        <w:lastRenderedPageBreak/>
+        <w:t>for Case when ('DailyRate', 'TotalWorkingYears'):</w:t>
+      </w:r>
+    </w:p>
+    <w:p>
+      <w:pPr>
+        <w:pStyle w:val="HTML"/>
+        <w:shd w:val="clear" w:color="auto" w:fill="F4F4F4"/>
+        <w:rPr>
+          <w:rFonts w:ascii="Consolas" w:hAnsi="Consolas"/>
+          <w:color w:val="444444"/>
+          <w:sz w:val="20"/>
+          <w:szCs w:val="15"/>
+        </w:rPr>
+      </w:pPr>
+    </w:p>
+    <w:p>
+      <w:pPr>
+        <w:pStyle w:val="HTML"/>
+        <w:shd w:val="clear" w:color="auto" w:fill="F4F4F4"/>
+        <w:rPr>
+          <w:rFonts w:ascii="Consolas" w:hAnsi="Consolas"/>
+          <w:color w:val="444444"/>
+          <w:sz w:val="20"/>
+          <w:szCs w:val="15"/>
+        </w:rPr>
+      </w:pPr>
+      <w:r>
+        <w:rPr>
+          <w:rFonts w:ascii="Consolas" w:hAnsi="Consolas"/>
+          <w:color w:val="444444"/>
+          <w:sz w:val="20"/>
+          <w:szCs w:val="15"/>
+        </w:rPr>
+        <w:tab/>
+        <w:t xml:space="preserve">When C is 0.1 and gamma is 0.1, the score of prediction is: 0.839590        </w:t>
+      </w:r>
+    </w:p>
+    <w:p>
+      <w:pPr>
+        <w:pStyle w:val="HTML"/>
+        <w:shd w:val="clear" w:color="auto" w:fill="F4F4F4"/>
+        <w:rPr>
+          <w:rFonts w:ascii="Consolas" w:hAnsi="Consolas"/>
+          <w:color w:val="444444"/>
+          <w:sz w:val="20"/>
+          <w:szCs w:val="15"/>
+        </w:rPr>
+      </w:pPr>
+      <w:r>
+        <w:rPr>
+          <w:rFonts w:ascii="Consolas" w:hAnsi="Consolas"/>
+          <w:color w:val="444444"/>
+          <w:sz w:val="20"/>
+          <w:szCs w:val="15"/>
+        </w:rPr>
+        <w:tab/>
+        <w:t xml:space="preserve">When C is 0.1 and gamma is 1, the score of prediction is: 0.839590        </w:t>
+      </w:r>
+    </w:p>
+    <w:p>
+      <w:pPr>
+        <w:pStyle w:val="HTML"/>
+        <w:shd w:val="clear" w:color="auto" w:fill="F4F4F4"/>
+        <w:rPr>
+          <w:rFonts w:ascii="Consolas" w:hAnsi="Consolas"/>
+          <w:color w:val="444444"/>
+          <w:sz w:val="20"/>
+          <w:szCs w:val="15"/>
+        </w:rPr>
+      </w:pPr>
+      <w:r>
+        <w:rPr>
+          <w:rFonts w:ascii="Consolas" w:hAnsi="Consolas"/>
+          <w:color w:val="444444"/>
+          <w:sz w:val="20"/>
+          <w:szCs w:val="15"/>
+        </w:rPr>
+        <w:tab/>
+        <w:t xml:space="preserve">When C is 0.1 and gamma is 10.0, the score of prediction is: 0.839590        </w:t>
+      </w:r>
+    </w:p>
+    <w:p>
+      <w:pPr>
+        <w:pStyle w:val="HTML"/>
+        <w:shd w:val="clear" w:color="auto" w:fill="F4F4F4"/>
+        <w:rPr>
+          <w:rFonts w:ascii="Consolas" w:hAnsi="Consolas"/>
+          <w:color w:val="444444"/>
+          <w:sz w:val="20"/>
+          <w:szCs w:val="15"/>
+        </w:rPr>
+      </w:pPr>
+      <w:r>
+        <w:rPr>
+          <w:rFonts w:ascii="Consolas" w:hAnsi="Consolas"/>
+          <w:color w:val="444444"/>
+          <w:sz w:val="20"/>
+          <w:szCs w:val="15"/>
+        </w:rPr>
+        <w:tab/>
+        <w:t xml:space="preserve">When C is 1 and gamma is 0.1, the score of prediction is: 0.839590        </w:t>
+      </w:r>
+    </w:p>
+    <w:p>
+      <w:pPr>
+        <w:pStyle w:val="HTML"/>
+        <w:shd w:val="clear" w:color="auto" w:fill="F4F4F4"/>
+        <w:rPr>
+          <w:rFonts w:ascii="Consolas" w:hAnsi="Consolas"/>
+          <w:color w:val="444444"/>
+          <w:sz w:val="20"/>
+          <w:szCs w:val="15"/>
+        </w:rPr>
+      </w:pPr>
+      <w:r>
+        <w:rPr>
+          <w:rFonts w:ascii="Consolas" w:hAnsi="Consolas"/>
+          <w:color w:val="444444"/>
+          <w:sz w:val="20"/>
+          <w:szCs w:val="15"/>
+        </w:rPr>
+        <w:tab/>
+        <w:t xml:space="preserve">When C is 1 and gamma is 1, the score of prediction is: 0.839590        </w:t>
+      </w:r>
+    </w:p>
+    <w:p>
+      <w:pPr>
+        <w:pStyle w:val="HTML"/>
+        <w:shd w:val="clear" w:color="auto" w:fill="F4F4F4"/>
+        <w:rPr>
+          <w:rFonts w:ascii="Consolas" w:hAnsi="Consolas"/>
+          <w:color w:val="444444"/>
+          <w:sz w:val="20"/>
+          <w:szCs w:val="15"/>
+        </w:rPr>
+      </w:pPr>
+      <w:r>
+        <w:rPr>
+          <w:rFonts w:ascii="Consolas" w:hAnsi="Consolas"/>
+          <w:color w:val="444444"/>
+          <w:sz w:val="20"/>
+          <w:szCs w:val="15"/>
+        </w:rPr>
+        <w:tab/>
+        <w:t xml:space="preserve">When C is 1 and gamma is 10.0, the score of prediction is: 0.822526        </w:t>
+      </w:r>
+    </w:p>
+    <w:p>
+      <w:pPr>
+        <w:pStyle w:val="HTML"/>
+        <w:shd w:val="clear" w:color="auto" w:fill="F4F4F4"/>
+        <w:rPr>
+          <w:rFonts w:ascii="Consolas" w:hAnsi="Consolas"/>
+          <w:color w:val="444444"/>
+          <w:sz w:val="20"/>
+          <w:szCs w:val="15"/>
+        </w:rPr>
+      </w:pPr>
+      <w:r>
+        <w:rPr>
+          <w:rFonts w:ascii="Consolas" w:hAnsi="Consolas"/>
+          <w:color w:val="444444"/>
+          <w:sz w:val="20"/>
+          <w:szCs w:val="15"/>
+        </w:rPr>
+        <w:tab/>
+        <w:t xml:space="preserve">When C is 10.0 and gamma is 0.1, the score of prediction is: 0.839590        </w:t>
+      </w:r>
+    </w:p>
+    <w:p>
+      <w:pPr>
+        <w:pStyle w:val="HTML"/>
+        <w:shd w:val="clear" w:color="auto" w:fill="F4F4F4"/>
+        <w:rPr>
+          <w:rFonts w:ascii="Consolas" w:hAnsi="Consolas"/>
+          <w:color w:val="444444"/>
+          <w:sz w:val="20"/>
+          <w:szCs w:val="15"/>
+        </w:rPr>
+      </w:pPr>
+      <w:r>
+        <w:rPr>
+          <w:rFonts w:ascii="Consolas" w:hAnsi="Consolas"/>
+          <w:color w:val="444444"/>
+          <w:sz w:val="20"/>
+          <w:szCs w:val="15"/>
+        </w:rPr>
+        <w:tab/>
+        <w:t xml:space="preserve">When C is 10.0 and gamma is 1, the score of prediction is: 0.832765        </w:t>
+      </w:r>
+    </w:p>
+    <w:p>
+      <w:pPr>
+        <w:pStyle w:val="HTML"/>
+        <w:shd w:val="clear" w:color="auto" w:fill="F4F4F4"/>
+        <w:rPr>
+          <w:rFonts w:ascii="Consolas" w:hAnsi="Consolas"/>
+          <w:color w:val="444444"/>
+          <w:sz w:val="20"/>
+          <w:szCs w:val="15"/>
+        </w:rPr>
+      </w:pPr>
+      <w:r>
+        <w:rPr>
+          <w:rFonts w:ascii="Consolas" w:hAnsi="Consolas"/>
+          <w:color w:val="444444"/>
+          <w:sz w:val="20"/>
+          <w:szCs w:val="15"/>
+        </w:rPr>
+        <w:tab/>
+        <w:t>When C is 10.0 and gamma is 10.0, the score of prediction is: 0.795222</w:t>
+      </w:r>
+    </w:p>
+    <w:p>
+      <w:pPr>
+        <w:pStyle w:val="HTML"/>
+        <w:shd w:val="clear" w:color="auto" w:fill="F4F4F4"/>
         <w:wordWrap w:val="0"/>
         <w:rPr>
           <w:rFonts w:ascii="Consolas" w:hAnsi="Consolas"/>
@@ -2045,36 +2304,6 @@
           <w:szCs w:val="15"/>
         </w:rPr>
       </w:pPr>
-      <w:r>
-        <w:rPr>
-          <w:rFonts w:ascii="Consolas" w:hAnsi="Consolas"/>
-          <w:color w:val="444444"/>
-          <w:sz w:val="20"/>
-          <w:szCs w:val="15"/>
-        </w:rPr>
-        <w:lastRenderedPageBreak/>
-        <w:t>for Case when ('Age', '</w:t>
-      </w:r>
-      <w:proofErr w:type="spellStart"/>
-      <w:r>
-        <w:rPr>
-          <w:rFonts w:ascii="Consolas" w:hAnsi="Consolas"/>
-          <w:color w:val="444444"/>
-          <w:sz w:val="20"/>
-          <w:szCs w:val="15"/>
-        </w:rPr>
-        <w:t>MonthlyIncome</w:t>
-      </w:r>
-      <w:proofErr w:type="spellEnd"/>
-      <w:r>
-        <w:rPr>
-          <w:rFonts w:ascii="Consolas" w:hAnsi="Consolas"/>
-          <w:color w:val="444444"/>
-          <w:sz w:val="20"/>
-          <w:szCs w:val="15"/>
-        </w:rPr>
-        <w:t>'):</w:t>
-      </w:r>
     </w:p>
     <w:p>
       <w:pPr>
@@ -2088,239 +2317,6 @@
           <w:szCs w:val="15"/>
         </w:rPr>
       </w:pPr>
-    </w:p>
-    <w:p>
-      <w:pPr>
-        <w:pStyle w:val="HTML"/>
-        <w:shd w:val="clear" w:color="auto" w:fill="F4F4F4"/>
-        <w:wordWrap w:val="0"/>
-        <w:rPr>
-          <w:rFonts w:ascii="Consolas" w:hAnsi="Consolas"/>
-          <w:color w:val="444444"/>
-          <w:sz w:val="20"/>
-          <w:szCs w:val="15"/>
-        </w:rPr>
-      </w:pPr>
-      <w:r>
-        <w:rPr>
-          <w:rFonts w:ascii="Consolas" w:hAnsi="Consolas"/>
-          <w:color w:val="444444"/>
-          <w:sz w:val="20"/>
-          <w:szCs w:val="15"/>
-        </w:rPr>
-        <w:tab/>
-        <w:t xml:space="preserve">When C is 0.1 and gamma is 0.1, the score of prediction is: 0.839590        </w:t>
-      </w:r>
-    </w:p>
-    <w:p>
-      <w:pPr>
-        <w:pStyle w:val="HTML"/>
-        <w:shd w:val="clear" w:color="auto" w:fill="F4F4F4"/>
-        <w:wordWrap w:val="0"/>
-        <w:rPr>
-          <w:rFonts w:ascii="Consolas" w:hAnsi="Consolas"/>
-          <w:color w:val="444444"/>
-          <w:sz w:val="20"/>
-          <w:szCs w:val="15"/>
-        </w:rPr>
-      </w:pPr>
-      <w:r>
-        <w:rPr>
-          <w:rFonts w:ascii="Consolas" w:hAnsi="Consolas"/>
-          <w:color w:val="444444"/>
-          <w:sz w:val="20"/>
-          <w:szCs w:val="15"/>
-        </w:rPr>
-        <w:tab/>
-        <w:t xml:space="preserve">When C is 0.1 and gamma is 1, the score of prediction is: 0.839590        </w:t>
-      </w:r>
-    </w:p>
-    <w:p>
-      <w:pPr>
-        <w:pStyle w:val="HTML"/>
-        <w:shd w:val="clear" w:color="auto" w:fill="F4F4F4"/>
-        <w:wordWrap w:val="0"/>
-        <w:rPr>
-          <w:rFonts w:ascii="Consolas" w:hAnsi="Consolas"/>
-          <w:color w:val="444444"/>
-          <w:sz w:val="20"/>
-          <w:szCs w:val="15"/>
-        </w:rPr>
-      </w:pPr>
-      <w:r>
-        <w:rPr>
-          <w:rFonts w:ascii="Consolas" w:hAnsi="Consolas"/>
-          <w:color w:val="444444"/>
-          <w:sz w:val="20"/>
-          <w:szCs w:val="15"/>
-        </w:rPr>
-        <w:tab/>
-        <w:t xml:space="preserve">When C is 0.1 and gamma is 10.0, the score of prediction is: 0.839590        </w:t>
-      </w:r>
-    </w:p>
-    <w:p>
-      <w:pPr>
-        <w:pStyle w:val="HTML"/>
-        <w:shd w:val="clear" w:color="auto" w:fill="F4F4F4"/>
-        <w:wordWrap w:val="0"/>
-        <w:rPr>
-          <w:rFonts w:ascii="Consolas" w:hAnsi="Consolas"/>
-          <w:color w:val="444444"/>
-          <w:sz w:val="20"/>
-          <w:szCs w:val="15"/>
-        </w:rPr>
-      </w:pPr>
-      <w:r>
-        <w:rPr>
-          <w:rFonts w:ascii="Consolas" w:hAnsi="Consolas"/>
-          <w:color w:val="444444"/>
-          <w:sz w:val="20"/>
-          <w:szCs w:val="15"/>
-        </w:rPr>
-        <w:tab/>
-        <w:t xml:space="preserve">When C is 1 and gamma is 0.1, the score of prediction is: 0.839590        </w:t>
-      </w:r>
-    </w:p>
-    <w:p>
-      <w:pPr>
-        <w:pStyle w:val="HTML"/>
-        <w:shd w:val="clear" w:color="auto" w:fill="F4F4F4"/>
-        <w:wordWrap w:val="0"/>
-        <w:rPr>
-          <w:rFonts w:ascii="Consolas" w:hAnsi="Consolas"/>
-          <w:color w:val="444444"/>
-          <w:sz w:val="20"/>
-          <w:szCs w:val="15"/>
-        </w:rPr>
-      </w:pPr>
-      <w:r>
-        <w:rPr>
-          <w:rFonts w:ascii="Consolas" w:hAnsi="Consolas"/>
-          <w:color w:val="444444"/>
-          <w:sz w:val="20"/>
-          <w:szCs w:val="15"/>
-        </w:rPr>
-        <w:tab/>
-        <w:t xml:space="preserve">When C is 1 and gamma is 1, the score of prediction is: 0.839590        </w:t>
-      </w:r>
-    </w:p>
-    <w:p>
-      <w:pPr>
-        <w:pStyle w:val="HTML"/>
-        <w:shd w:val="clear" w:color="auto" w:fill="F4F4F4"/>
-        <w:wordWrap w:val="0"/>
-        <w:rPr>
-          <w:rFonts w:ascii="Consolas" w:hAnsi="Consolas"/>
-          <w:color w:val="444444"/>
-          <w:sz w:val="20"/>
-          <w:szCs w:val="15"/>
-        </w:rPr>
-      </w:pPr>
-      <w:r>
-        <w:rPr>
-          <w:rFonts w:ascii="Consolas" w:hAnsi="Consolas"/>
-          <w:color w:val="444444"/>
-          <w:sz w:val="20"/>
-          <w:szCs w:val="15"/>
-        </w:rPr>
-        <w:tab/>
-        <w:t xml:space="preserve">When C is 1 and gamma is 10.0, the score of prediction is: 0.839590        </w:t>
-      </w:r>
-    </w:p>
-    <w:p>
-      <w:pPr>
-        <w:pStyle w:val="HTML"/>
-        <w:shd w:val="clear" w:color="auto" w:fill="F4F4F4"/>
-        <w:wordWrap w:val="0"/>
-        <w:rPr>
-          <w:rFonts w:ascii="Consolas" w:hAnsi="Consolas"/>
-          <w:color w:val="444444"/>
-          <w:sz w:val="20"/>
-          <w:szCs w:val="15"/>
-        </w:rPr>
-      </w:pPr>
-      <w:r>
-        <w:rPr>
-          <w:rFonts w:ascii="Consolas" w:hAnsi="Consolas"/>
-          <w:color w:val="444444"/>
-          <w:sz w:val="20"/>
-          <w:szCs w:val="15"/>
-        </w:rPr>
-        <w:tab/>
-        <w:t xml:space="preserve">When C is 10.0 and gamma is 0.1, the score of prediction is: 0.839590        </w:t>
-      </w:r>
-    </w:p>
-    <w:p>
-      <w:pPr>
-        <w:pStyle w:val="HTML"/>
-        <w:shd w:val="clear" w:color="auto" w:fill="F4F4F4"/>
-        <w:wordWrap w:val="0"/>
-        <w:rPr>
-          <w:rFonts w:ascii="Consolas" w:hAnsi="Consolas"/>
-          <w:color w:val="444444"/>
-          <w:sz w:val="20"/>
-          <w:szCs w:val="15"/>
-        </w:rPr>
-      </w:pPr>
-      <w:r>
-        <w:rPr>
-          <w:rFonts w:ascii="Consolas" w:hAnsi="Consolas"/>
-          <w:color w:val="444444"/>
-          <w:sz w:val="20"/>
-          <w:szCs w:val="15"/>
-        </w:rPr>
-        <w:tab/>
-        <w:t xml:space="preserve">When C is 10.0 and gamma is 1, the score of prediction is: 0.839590        </w:t>
-      </w:r>
-    </w:p>
-    <w:p>
-      <w:pPr>
-        <w:pStyle w:val="HTML"/>
-        <w:shd w:val="clear" w:color="auto" w:fill="F4F4F4"/>
-        <w:wordWrap w:val="0"/>
-        <w:rPr>
-          <w:rFonts w:ascii="Consolas" w:hAnsi="Consolas"/>
-          <w:color w:val="444444"/>
-          <w:sz w:val="20"/>
-          <w:szCs w:val="15"/>
-        </w:rPr>
-      </w:pPr>
-      <w:r>
-        <w:rPr>
-          <w:rFonts w:ascii="Consolas" w:hAnsi="Consolas"/>
-          <w:color w:val="444444"/>
-          <w:sz w:val="20"/>
-          <w:szCs w:val="15"/>
-        </w:rPr>
-        <w:tab/>
-        <w:t>When C is 10.0 and gamma is 10.0, the score of prediction is: 0.829352</w:t>
-      </w:r>
-    </w:p>
-    <w:p>
-      <w:pPr>
-        <w:pStyle w:val="HTML"/>
-        <w:shd w:val="clear" w:color="auto" w:fill="F4F4F4"/>
-        <w:wordWrap w:val="0"/>
-        <w:rPr>
-          <w:rFonts w:ascii="Consolas" w:hAnsi="Consolas"/>
-          <w:color w:val="444444"/>
-          <w:sz w:val="20"/>
-          <w:szCs w:val="15"/>
-        </w:rPr>
-      </w:pPr>
-    </w:p>
-    <w:p>
-      <w:pPr>
-        <w:pStyle w:val="HTML"/>
-        <w:shd w:val="clear" w:color="auto" w:fill="F4F4F4"/>
-        <w:wordWrap w:val="0"/>
-        <w:rPr>
-          <w:rFonts w:ascii="Consolas" w:hAnsi="Consolas"/>
-          <w:color w:val="444444"/>
-          <w:sz w:val="20"/>
-          <w:szCs w:val="15"/>
-        </w:rPr>
-      </w:pPr>
       <w:r>
         <w:rPr>
           <w:rFonts w:ascii="Consolas" w:hAnsi="Consolas"/>
@@ -2329,24 +2325,11 @@
           <w:szCs w:val="15"/>
         </w:rPr>
         <w:pict>
-          <v:shape id="_x0000_i1040" type="#_x0000_t75" style="width:451.25pt;height:337.9pt">
-            <v:imagedata r:id="rId10" o:title="Age_n_MonthlyIncome"/>
+          <v:shape id="_x0000_i1044" type="#_x0000_t75" style="width:450.8pt;height:338.1pt">
+            <v:imagedata r:id="rId13" o:title="DailyRate_n_TotalWorkingYears"/>
           </v:shape>
         </w:pict>
       </w:r>
-    </w:p>
-    <w:p>
-      <w:pPr>
-        <w:pStyle w:val="HTML"/>
-        <w:shd w:val="clear" w:color="auto" w:fill="F4F4F4"/>
-        <w:wordWrap w:val="0"/>
-        <w:rPr>
-          <w:rFonts w:ascii="Consolas" w:hAnsi="Consolas"/>
-          <w:color w:val="444444"/>
-          <w:sz w:val="20"/>
-          <w:szCs w:val="15"/>
-        </w:rPr>
-      </w:pPr>
     </w:p>
     <w:p>
       <w:pPr>
@@ -2374,7 +2357,6 @@
       <w:pPr>
         <w:pStyle w:val="HTML"/>
         <w:shd w:val="clear" w:color="auto" w:fill="F4F4F4"/>
-        <w:wordWrap w:val="0"/>
         <w:rPr>
           <w:rFonts w:ascii="Consolas" w:hAnsi="Consolas"/>
           <w:color w:val="444444"/>
@@ -2390,47 +2372,25 @@
           <w:szCs w:val="15"/>
         </w:rPr>
         <w:lastRenderedPageBreak/>
-        <w:t>for Case when ('Age', '</w:t>
-      </w:r>
-      <w:proofErr w:type="spellStart"/>
-      <w:r>
-        <w:rPr>
-          <w:rFonts w:ascii="Consolas" w:hAnsi="Consolas"/>
-          <w:color w:val="444444"/>
-          <w:sz w:val="20"/>
-          <w:szCs w:val="15"/>
-        </w:rPr>
-        <w:t>MonthlyRate</w:t>
-      </w:r>
-      <w:proofErr w:type="spellEnd"/>
-      <w:r>
-        <w:rPr>
-          <w:rFonts w:ascii="Consolas" w:hAnsi="Consolas"/>
-          <w:color w:val="444444"/>
-          <w:sz w:val="20"/>
-          <w:szCs w:val="15"/>
-        </w:rPr>
-        <w:t>'):</w:t>
-      </w:r>
-    </w:p>
-    <w:p>
-      <w:pPr>
-        <w:pStyle w:val="HTML"/>
-        <w:shd w:val="clear" w:color="auto" w:fill="F4F4F4"/>
-        <w:wordWrap w:val="0"/>
-        <w:rPr>
-          <w:rFonts w:ascii="Consolas" w:hAnsi="Consolas"/>
-          <w:color w:val="444444"/>
-          <w:sz w:val="20"/>
-          <w:szCs w:val="15"/>
-        </w:rPr>
-      </w:pPr>
-    </w:p>
-    <w:p>
-      <w:pPr>
-        <w:pStyle w:val="HTML"/>
-        <w:shd w:val="clear" w:color="auto" w:fill="F4F4F4"/>
-        <w:wordWrap w:val="0"/>
+        <w:t>for Case when ('MonthlyIncome', 'MonthlyRate'):</w:t>
+      </w:r>
+    </w:p>
+    <w:p>
+      <w:pPr>
+        <w:pStyle w:val="HTML"/>
+        <w:shd w:val="clear" w:color="auto" w:fill="F4F4F4"/>
+        <w:rPr>
+          <w:rFonts w:ascii="Consolas" w:hAnsi="Consolas"/>
+          <w:color w:val="444444"/>
+          <w:sz w:val="20"/>
+          <w:szCs w:val="15"/>
+        </w:rPr>
+      </w:pPr>
+    </w:p>
+    <w:p>
+      <w:pPr>
+        <w:pStyle w:val="HTML"/>
+        <w:shd w:val="clear" w:color="auto" w:fill="F4F4F4"/>
         <w:rPr>
           <w:rFonts w:ascii="Consolas" w:hAnsi="Consolas"/>
           <w:color w:val="444444"/>
@@ -2453,7 +2413,6 @@
       <w:pPr>
         <w:pStyle w:val="HTML"/>
         <w:shd w:val="clear" w:color="auto" w:fill="F4F4F4"/>
-        <w:wordWrap w:val="0"/>
         <w:rPr>
           <w:rFonts w:ascii="Consolas" w:hAnsi="Consolas"/>
           <w:color w:val="444444"/>
@@ -2476,7 +2435,6 @@
       <w:pPr>
         <w:pStyle w:val="HTML"/>
         <w:shd w:val="clear" w:color="auto" w:fill="F4F4F4"/>
-        <w:wordWrap w:val="0"/>
         <w:rPr>
           <w:rFonts w:ascii="Consolas" w:hAnsi="Consolas"/>
           <w:color w:val="444444"/>
@@ -2499,7 +2457,6 @@
       <w:pPr>
         <w:pStyle w:val="HTML"/>
         <w:shd w:val="clear" w:color="auto" w:fill="F4F4F4"/>
-        <w:wordWrap w:val="0"/>
         <w:rPr>
           <w:rFonts w:ascii="Consolas" w:hAnsi="Consolas"/>
           <w:color w:val="444444"/>
@@ -2522,7 +2479,6 @@
       <w:pPr>
         <w:pStyle w:val="HTML"/>
         <w:shd w:val="clear" w:color="auto" w:fill="F4F4F4"/>
-        <w:wordWrap w:val="0"/>
         <w:rPr>
           <w:rFonts w:ascii="Consolas" w:hAnsi="Consolas"/>
           <w:color w:val="444444"/>
@@ -2545,30 +2501,28 @@
       <w:pPr>
         <w:pStyle w:val="HTML"/>
         <w:shd w:val="clear" w:color="auto" w:fill="F4F4F4"/>
-        <w:wordWrap w:val="0"/>
-        <w:rPr>
-          <w:rFonts w:ascii="Consolas" w:hAnsi="Consolas"/>
-          <w:color w:val="444444"/>
-          <w:sz w:val="20"/>
-          <w:szCs w:val="15"/>
-        </w:rPr>
-      </w:pPr>
-      <w:r>
-        <w:rPr>
-          <w:rFonts w:ascii="Consolas" w:hAnsi="Consolas"/>
-          <w:color w:val="444444"/>
-          <w:sz w:val="20"/>
-          <w:szCs w:val="15"/>
-        </w:rPr>
-        <w:tab/>
-        <w:t xml:space="preserve">When C is 1 and gamma is 10.0, the score of prediction is: 0.822526        </w:t>
-      </w:r>
-    </w:p>
-    <w:p>
-      <w:pPr>
-        <w:pStyle w:val="HTML"/>
-        <w:shd w:val="clear" w:color="auto" w:fill="F4F4F4"/>
-        <w:wordWrap w:val="0"/>
+        <w:rPr>
+          <w:rFonts w:ascii="Consolas" w:hAnsi="Consolas"/>
+          <w:color w:val="444444"/>
+          <w:sz w:val="20"/>
+          <w:szCs w:val="15"/>
+        </w:rPr>
+      </w:pPr>
+      <w:r>
+        <w:rPr>
+          <w:rFonts w:ascii="Consolas" w:hAnsi="Consolas"/>
+          <w:color w:val="444444"/>
+          <w:sz w:val="20"/>
+          <w:szCs w:val="15"/>
+        </w:rPr>
+        <w:tab/>
+        <w:t xml:space="preserve">When C is 1 and gamma is 10.0, the score of prediction is: 0.839590        </w:t>
+      </w:r>
+    </w:p>
+    <w:p>
+      <w:pPr>
+        <w:pStyle w:val="HTML"/>
+        <w:shd w:val="clear" w:color="auto" w:fill="F4F4F4"/>
         <w:rPr>
           <w:rFonts w:ascii="Consolas" w:hAnsi="Consolas"/>
           <w:color w:val="444444"/>
@@ -2591,83 +2545,81 @@
       <w:pPr>
         <w:pStyle w:val="HTML"/>
         <w:shd w:val="clear" w:color="auto" w:fill="F4F4F4"/>
-        <w:wordWrap w:val="0"/>
-        <w:rPr>
-          <w:rFonts w:ascii="Consolas" w:hAnsi="Consolas"/>
-          <w:color w:val="444444"/>
-          <w:sz w:val="20"/>
-          <w:szCs w:val="15"/>
-        </w:rPr>
-      </w:pPr>
-      <w:r>
-        <w:rPr>
-          <w:rFonts w:ascii="Consolas" w:hAnsi="Consolas"/>
-          <w:color w:val="444444"/>
-          <w:sz w:val="20"/>
-          <w:szCs w:val="15"/>
-        </w:rPr>
-        <w:tab/>
-        <w:t xml:space="preserve">When C is 10.0 and gamma is 1, the score of prediction is: 0.832765        </w:t>
-      </w:r>
-    </w:p>
-    <w:p>
-      <w:pPr>
-        <w:pStyle w:val="HTML"/>
-        <w:shd w:val="clear" w:color="auto" w:fill="F4F4F4"/>
-        <w:wordWrap w:val="0"/>
-        <w:rPr>
-          <w:rFonts w:ascii="Consolas" w:hAnsi="Consolas"/>
-          <w:color w:val="444444"/>
-          <w:sz w:val="20"/>
-          <w:szCs w:val="15"/>
-        </w:rPr>
-      </w:pPr>
-      <w:r>
-        <w:rPr>
-          <w:rFonts w:ascii="Consolas" w:hAnsi="Consolas"/>
-          <w:color w:val="444444"/>
-          <w:sz w:val="20"/>
-          <w:szCs w:val="15"/>
-        </w:rPr>
-        <w:tab/>
-        <w:t xml:space="preserve">When C is 10.0 and gamma is 10.0, the score of prediction is: 0.795222 </w:t>
-      </w:r>
-    </w:p>
-    <w:p>
-      <w:pPr>
-        <w:pStyle w:val="HTML"/>
-        <w:shd w:val="clear" w:color="auto" w:fill="F4F4F4"/>
-        <w:wordWrap w:val="0"/>
-        <w:rPr>
-          <w:rFonts w:ascii="Consolas" w:hAnsi="Consolas"/>
-          <w:color w:val="444444"/>
-          <w:sz w:val="20"/>
-          <w:szCs w:val="15"/>
-        </w:rPr>
-      </w:pPr>
-    </w:p>
-    <w:p>
-      <w:pPr>
-        <w:pStyle w:val="HTML"/>
-        <w:shd w:val="clear" w:color="auto" w:fill="F4F4F4"/>
-        <w:wordWrap w:val="0"/>
-        <w:rPr>
-          <w:rFonts w:ascii="Consolas" w:hAnsi="Consolas"/>
-          <w:color w:val="444444"/>
-          <w:sz w:val="20"/>
-          <w:szCs w:val="15"/>
-        </w:rPr>
-      </w:pPr>
-      <w:r>
-        <w:rPr>
-          <w:rFonts w:ascii="Consolas" w:hAnsi="Consolas"/>
+        <w:rPr>
+          <w:rFonts w:ascii="Consolas" w:hAnsi="Consolas"/>
+          <w:color w:val="444444"/>
+          <w:sz w:val="20"/>
+          <w:szCs w:val="15"/>
+        </w:rPr>
+      </w:pPr>
+      <w:r>
+        <w:rPr>
+          <w:rFonts w:ascii="Consolas" w:hAnsi="Consolas"/>
+          <w:color w:val="444444"/>
+          <w:sz w:val="20"/>
+          <w:szCs w:val="15"/>
+        </w:rPr>
+        <w:tab/>
+        <w:t xml:space="preserve">When C is 10.0 and gamma is 1, the score of prediction is: 0.839590        </w:t>
+      </w:r>
+    </w:p>
+    <w:p>
+      <w:pPr>
+        <w:pStyle w:val="HTML"/>
+        <w:shd w:val="clear" w:color="auto" w:fill="F4F4F4"/>
+        <w:rPr>
+          <w:rFonts w:ascii="Consolas" w:hAnsi="Consolas"/>
+          <w:color w:val="444444"/>
+          <w:sz w:val="20"/>
+          <w:szCs w:val="15"/>
+        </w:rPr>
+      </w:pPr>
+      <w:r>
+        <w:rPr>
+          <w:rFonts w:ascii="Consolas" w:hAnsi="Consolas"/>
+          <w:color w:val="444444"/>
+          <w:sz w:val="20"/>
+          <w:szCs w:val="15"/>
+        </w:rPr>
+        <w:tab/>
+        <w:t>When C is 10.0 and gamma is 10.0, the score of prediction is: 0.829352</w:t>
+      </w:r>
+    </w:p>
+    <w:p>
+      <w:pPr>
+        <w:pStyle w:val="HTML"/>
+        <w:shd w:val="clear" w:color="auto" w:fill="F4F4F4"/>
+        <w:rPr>
+          <w:rFonts w:ascii="Consolas" w:hAnsi="Consolas"/>
+          <w:noProof/>
+          <w:color w:val="444444"/>
+          <w:sz w:val="20"/>
+          <w:szCs w:val="15"/>
+        </w:rPr>
+      </w:pPr>
+    </w:p>
+    <w:p>
+      <w:pPr>
+        <w:pStyle w:val="HTML"/>
+        <w:shd w:val="clear" w:color="auto" w:fill="F4F4F4"/>
+        <w:rPr>
+          <w:rFonts w:ascii="Consolas" w:hAnsi="Consolas" w:hint="eastAsia"/>
+          <w:color w:val="444444"/>
+          <w:sz w:val="20"/>
+          <w:szCs w:val="15"/>
+        </w:rPr>
+      </w:pPr>
+      <w:r>
+        <w:rPr>
+          <w:rFonts w:ascii="Consolas" w:hAnsi="Consolas"/>
+          <w:noProof/>
           <w:color w:val="444444"/>
           <w:sz w:val="20"/>
           <w:szCs w:val="15"/>
         </w:rPr>
         <w:pict>
-          <v:shape id="_x0000_i1041" type="#_x0000_t75" style="width:451.25pt;height:337.9pt">
-            <v:imagedata r:id="rId11" o:title="Age_n_MonthlyRate"/>
+          <v:shape id="_x0000_i1046" type="#_x0000_t75" style="width:450.8pt;height:338.1pt">
+            <v:imagedata r:id="rId14" o:title="MonthlyIncome_n_MonthlyRate"/>
           </v:shape>
         </w:pict>
       </w:r>
@@ -2676,390 +2628,18 @@
       <w:pPr>
         <w:pStyle w:val="HTML"/>
         <w:shd w:val="clear" w:color="auto" w:fill="F4F4F4"/>
-        <w:wordWrap w:val="0"/>
-        <w:rPr>
-          <w:rFonts w:ascii="Consolas" w:hAnsi="Consolas"/>
-          <w:color w:val="444444"/>
-          <w:sz w:val="20"/>
-          <w:szCs w:val="15"/>
-        </w:rPr>
-      </w:pPr>
-    </w:p>
-    <w:p>
-      <w:pPr>
-        <w:widowControl/>
-        <w:wordWrap/>
-        <w:autoSpaceDE/>
-        <w:autoSpaceDN/>
-        <w:rPr>
-          <w:rFonts w:ascii="Consolas" w:eastAsia="굴림체" w:hAnsi="Consolas" w:cs="굴림체"/>
-          <w:color w:val="444444"/>
-          <w:kern w:val="0"/>
-          <w:szCs w:val="15"/>
-        </w:rPr>
-      </w:pPr>
-      <w:r>
-        <w:rPr>
-          <w:rFonts w:ascii="Consolas" w:hAnsi="Consolas"/>
-          <w:color w:val="444444"/>
-          <w:szCs w:val="15"/>
-        </w:rPr>
-        <w:br w:type="page"/>
-      </w:r>
-    </w:p>
-    <w:p>
-      <w:pPr>
-        <w:pStyle w:val="HTML"/>
-        <w:shd w:val="clear" w:color="auto" w:fill="F4F4F4"/>
-        <w:wordWrap w:val="0"/>
-        <w:rPr>
-          <w:rFonts w:ascii="Consolas" w:hAnsi="Consolas"/>
-          <w:color w:val="444444"/>
-          <w:sz w:val="20"/>
-          <w:szCs w:val="15"/>
-        </w:rPr>
-      </w:pPr>
-      <w:r>
-        <w:rPr>
-          <w:rFonts w:ascii="Consolas" w:hAnsi="Consolas"/>
-          <w:color w:val="444444"/>
-          <w:sz w:val="20"/>
-          <w:szCs w:val="15"/>
-        </w:rPr>
-        <w:lastRenderedPageBreak/>
-        <w:t>for Case when ('</w:t>
-      </w:r>
-      <w:proofErr w:type="spellStart"/>
-      <w:r>
-        <w:rPr>
-          <w:rFonts w:ascii="Consolas" w:hAnsi="Consolas"/>
-          <w:color w:val="444444"/>
-          <w:sz w:val="20"/>
-          <w:szCs w:val="15"/>
-        </w:rPr>
-        <w:t>DailyRate</w:t>
-      </w:r>
-      <w:proofErr w:type="spellEnd"/>
-      <w:r>
-        <w:rPr>
-          <w:rFonts w:ascii="Consolas" w:hAnsi="Consolas"/>
-          <w:color w:val="444444"/>
-          <w:sz w:val="20"/>
-          <w:szCs w:val="15"/>
-        </w:rPr>
-        <w:t>', '</w:t>
-      </w:r>
-      <w:proofErr w:type="spellStart"/>
-      <w:r>
-        <w:rPr>
-          <w:rFonts w:ascii="Consolas" w:hAnsi="Consolas"/>
-          <w:color w:val="444444"/>
-          <w:sz w:val="20"/>
-          <w:szCs w:val="15"/>
-        </w:rPr>
-        <w:t>MonthlyIncome</w:t>
-      </w:r>
-      <w:proofErr w:type="spellEnd"/>
-      <w:r>
-        <w:rPr>
-          <w:rFonts w:ascii="Consolas" w:hAnsi="Consolas"/>
-          <w:color w:val="444444"/>
-          <w:sz w:val="20"/>
-          <w:szCs w:val="15"/>
-        </w:rPr>
-        <w:t>'):</w:t>
-      </w:r>
-    </w:p>
-    <w:p>
-      <w:pPr>
-        <w:pStyle w:val="HTML"/>
-        <w:shd w:val="clear" w:color="auto" w:fill="F4F4F4"/>
-        <w:wordWrap w:val="0"/>
-        <w:rPr>
-          <w:rFonts w:ascii="Consolas" w:hAnsi="Consolas"/>
-          <w:color w:val="444444"/>
-          <w:sz w:val="20"/>
-          <w:szCs w:val="15"/>
-        </w:rPr>
-      </w:pPr>
-    </w:p>
-    <w:p>
-      <w:pPr>
-        <w:pStyle w:val="HTML"/>
-        <w:shd w:val="clear" w:color="auto" w:fill="F4F4F4"/>
-        <w:wordWrap w:val="0"/>
-        <w:rPr>
-          <w:rFonts w:ascii="Consolas" w:hAnsi="Consolas"/>
-          <w:color w:val="444444"/>
-          <w:sz w:val="20"/>
-          <w:szCs w:val="15"/>
-        </w:rPr>
-      </w:pPr>
-      <w:r>
-        <w:rPr>
-          <w:rFonts w:ascii="Consolas" w:hAnsi="Consolas"/>
-          <w:color w:val="444444"/>
-          <w:sz w:val="20"/>
-          <w:szCs w:val="15"/>
-        </w:rPr>
-        <w:tab/>
-        <w:t xml:space="preserve">When C is 0.1 and gamma is 0.1, the score of prediction is: 0.839590        </w:t>
-      </w:r>
-    </w:p>
-    <w:p>
-      <w:pPr>
-        <w:pStyle w:val="HTML"/>
-        <w:shd w:val="clear" w:color="auto" w:fill="F4F4F4"/>
-        <w:wordWrap w:val="0"/>
-        <w:rPr>
-          <w:rFonts w:ascii="Consolas" w:hAnsi="Consolas"/>
-          <w:color w:val="444444"/>
-          <w:sz w:val="20"/>
-          <w:szCs w:val="15"/>
-        </w:rPr>
-      </w:pPr>
-      <w:r>
-        <w:rPr>
-          <w:rFonts w:ascii="Consolas" w:hAnsi="Consolas"/>
-          <w:color w:val="444444"/>
-          <w:sz w:val="20"/>
-          <w:szCs w:val="15"/>
-        </w:rPr>
-        <w:tab/>
-        <w:t xml:space="preserve">When C is 0.1 and gamma is 1, the score of prediction is: 0.839590        </w:t>
-      </w:r>
-    </w:p>
-    <w:p>
-      <w:pPr>
-        <w:pStyle w:val="HTML"/>
-        <w:shd w:val="clear" w:color="auto" w:fill="F4F4F4"/>
-        <w:wordWrap w:val="0"/>
-        <w:rPr>
-          <w:rFonts w:ascii="Consolas" w:hAnsi="Consolas"/>
-          <w:color w:val="444444"/>
-          <w:sz w:val="20"/>
-          <w:szCs w:val="15"/>
-        </w:rPr>
-      </w:pPr>
-      <w:r>
-        <w:rPr>
-          <w:rFonts w:ascii="Consolas" w:hAnsi="Consolas"/>
-          <w:color w:val="444444"/>
-          <w:sz w:val="20"/>
-          <w:szCs w:val="15"/>
-        </w:rPr>
-        <w:tab/>
-        <w:t xml:space="preserve">When C is 0.1 and gamma is 10.0, the score of prediction is: 0.839590        </w:t>
-      </w:r>
-    </w:p>
-    <w:p>
-      <w:pPr>
-        <w:pStyle w:val="HTML"/>
-        <w:shd w:val="clear" w:color="auto" w:fill="F4F4F4"/>
-        <w:wordWrap w:val="0"/>
-        <w:rPr>
-          <w:rFonts w:ascii="Consolas" w:hAnsi="Consolas"/>
-          <w:color w:val="444444"/>
-          <w:sz w:val="20"/>
-          <w:szCs w:val="15"/>
-        </w:rPr>
-      </w:pPr>
-      <w:r>
-        <w:rPr>
-          <w:rFonts w:ascii="Consolas" w:hAnsi="Consolas"/>
-          <w:color w:val="444444"/>
-          <w:sz w:val="20"/>
-          <w:szCs w:val="15"/>
-        </w:rPr>
-        <w:tab/>
-        <w:t xml:space="preserve">When C is 1 and gamma is 0.1, the score of prediction is: 0.839590        </w:t>
-      </w:r>
-    </w:p>
-    <w:p>
-      <w:pPr>
-        <w:pStyle w:val="HTML"/>
-        <w:shd w:val="clear" w:color="auto" w:fill="F4F4F4"/>
-        <w:wordWrap w:val="0"/>
-        <w:rPr>
-          <w:rFonts w:ascii="Consolas" w:hAnsi="Consolas"/>
-          <w:color w:val="444444"/>
-          <w:sz w:val="20"/>
-          <w:szCs w:val="15"/>
-        </w:rPr>
-      </w:pPr>
-      <w:r>
-        <w:rPr>
-          <w:rFonts w:ascii="Consolas" w:hAnsi="Consolas"/>
-          <w:color w:val="444444"/>
-          <w:sz w:val="20"/>
-          <w:szCs w:val="15"/>
-        </w:rPr>
-        <w:tab/>
-        <w:t xml:space="preserve">When C is 1 and gamma is 1, the score of prediction is: 0.839590        </w:t>
-      </w:r>
-    </w:p>
-    <w:p>
-      <w:pPr>
-        <w:pStyle w:val="HTML"/>
-        <w:shd w:val="clear" w:color="auto" w:fill="F4F4F4"/>
-        <w:wordWrap w:val="0"/>
-        <w:rPr>
-          <w:rFonts w:ascii="Consolas" w:hAnsi="Consolas"/>
-          <w:color w:val="444444"/>
-          <w:sz w:val="20"/>
-          <w:szCs w:val="15"/>
-        </w:rPr>
-      </w:pPr>
-      <w:r>
-        <w:rPr>
-          <w:rFonts w:ascii="Consolas" w:hAnsi="Consolas"/>
-          <w:color w:val="444444"/>
-          <w:sz w:val="20"/>
-          <w:szCs w:val="15"/>
-        </w:rPr>
-        <w:tab/>
-        <w:t xml:space="preserve">When C is 1 and gamma is 10.0, the score of prediction is: 0.839590        </w:t>
-      </w:r>
-    </w:p>
-    <w:p>
-      <w:pPr>
-        <w:pStyle w:val="HTML"/>
-        <w:shd w:val="clear" w:color="auto" w:fill="F4F4F4"/>
-        <w:wordWrap w:val="0"/>
-        <w:rPr>
-          <w:rFonts w:ascii="Consolas" w:hAnsi="Consolas"/>
-          <w:color w:val="444444"/>
-          <w:sz w:val="20"/>
-          <w:szCs w:val="15"/>
-        </w:rPr>
-      </w:pPr>
-      <w:r>
-        <w:rPr>
-          <w:rFonts w:ascii="Consolas" w:hAnsi="Consolas"/>
-          <w:color w:val="444444"/>
-          <w:sz w:val="20"/>
-          <w:szCs w:val="15"/>
-        </w:rPr>
-        <w:tab/>
-        <w:t xml:space="preserve">When C is 10.0 and gamma is 0.1, the score of prediction is: 0.839590        </w:t>
-      </w:r>
-    </w:p>
-    <w:p>
-      <w:pPr>
-        <w:pStyle w:val="HTML"/>
-        <w:shd w:val="clear" w:color="auto" w:fill="F4F4F4"/>
-        <w:wordWrap w:val="0"/>
-        <w:rPr>
-          <w:rFonts w:ascii="Consolas" w:hAnsi="Consolas"/>
-          <w:color w:val="444444"/>
-          <w:sz w:val="20"/>
-          <w:szCs w:val="15"/>
-        </w:rPr>
-      </w:pPr>
-      <w:r>
-        <w:rPr>
-          <w:rFonts w:ascii="Consolas" w:hAnsi="Consolas"/>
-          <w:color w:val="444444"/>
-          <w:sz w:val="20"/>
-          <w:szCs w:val="15"/>
-        </w:rPr>
-        <w:tab/>
-        <w:t xml:space="preserve">When C is 10.0 and gamma is 1, the score of prediction is: 0.839590        </w:t>
-      </w:r>
-    </w:p>
-    <w:p>
-      <w:pPr>
-        <w:pStyle w:val="HTML"/>
-        <w:shd w:val="clear" w:color="auto" w:fill="F4F4F4"/>
-        <w:wordWrap w:val="0"/>
-        <w:rPr>
-          <w:rFonts w:ascii="Consolas" w:hAnsi="Consolas"/>
-          <w:color w:val="444444"/>
-          <w:sz w:val="20"/>
-          <w:szCs w:val="15"/>
-        </w:rPr>
-      </w:pPr>
-      <w:r>
-        <w:rPr>
-          <w:rFonts w:ascii="Consolas" w:hAnsi="Consolas"/>
-          <w:color w:val="444444"/>
-          <w:sz w:val="20"/>
-          <w:szCs w:val="15"/>
-        </w:rPr>
-        <w:tab/>
-        <w:t xml:space="preserve">When C is 10.0 and gamma is 10.0, the score of prediction is: 0.829352  </w:t>
-      </w:r>
-    </w:p>
-    <w:p>
-      <w:pPr>
-        <w:pStyle w:val="HTML"/>
-        <w:shd w:val="clear" w:color="auto" w:fill="F4F4F4"/>
-        <w:wordWrap w:val="0"/>
-        <w:rPr>
-          <w:rFonts w:ascii="Consolas" w:hAnsi="Consolas"/>
-          <w:color w:val="444444"/>
-          <w:sz w:val="20"/>
-          <w:szCs w:val="15"/>
-        </w:rPr>
-      </w:pPr>
-    </w:p>
-    <w:p>
-      <w:pPr>
-        <w:pStyle w:val="HTML"/>
-        <w:shd w:val="clear" w:color="auto" w:fill="F4F4F4"/>
-        <w:wordWrap w:val="0"/>
-        <w:rPr>
-          <w:rFonts w:ascii="Consolas" w:hAnsi="Consolas"/>
-          <w:color w:val="444444"/>
-          <w:sz w:val="20"/>
-          <w:szCs w:val="15"/>
-        </w:rPr>
-      </w:pPr>
-      <w:r>
-        <w:rPr>
-          <w:rFonts w:ascii="Consolas" w:hAnsi="Consolas"/>
-          <w:color w:val="444444"/>
-          <w:sz w:val="20"/>
-          <w:szCs w:val="15"/>
-        </w:rPr>
-        <w:pict>
-          <v:shape id="_x0000_i1042" type="#_x0000_t75" style="width:451.25pt;height:337.9pt">
-            <v:imagedata r:id="rId12" o:title="DailyRate_n_MonthlyIncome"/>
-          </v:shape>
-        </w:pict>
-      </w:r>
-    </w:p>
-    <w:p>
-      <w:pPr>
-        <w:pStyle w:val="HTML"/>
-        <w:shd w:val="clear" w:color="auto" w:fill="F4F4F4"/>
-        <w:wordWrap w:val="0"/>
-        <w:rPr>
-          <w:rFonts w:ascii="Consolas" w:hAnsi="Consolas"/>
-          <w:color w:val="444444"/>
-          <w:sz w:val="20"/>
-          <w:szCs w:val="15"/>
-        </w:rPr>
-      </w:pPr>
-    </w:p>
-    <w:p>
-      <w:pPr>
-        <w:widowControl/>
-        <w:wordWrap/>
-        <w:autoSpaceDE/>
-        <w:autoSpaceDN/>
-        <w:rPr>
-          <w:rFonts w:ascii="Consolas" w:eastAsia="굴림체" w:hAnsi="Consolas" w:cs="굴림체"/>
-          <w:color w:val="444444"/>
-          <w:kern w:val="0"/>
-          <w:szCs w:val="15"/>
-        </w:rPr>
-      </w:pPr>
-      <w:r>
-        <w:rPr>
-          <w:rFonts w:ascii="Consolas" w:eastAsia="굴림체" w:hAnsi="Consolas" w:cs="굴림체"/>
-          <w:color w:val="444444"/>
-          <w:kern w:val="0"/>
+        <w:rPr>
+          <w:rFonts w:ascii="Consolas" w:hAnsi="Consolas"/>
+          <w:color w:val="444444"/>
+          <w:sz w:val="20"/>
+          <w:szCs w:val="15"/>
+        </w:rPr>
+      </w:pPr>
+      <w:r>
+        <w:rPr>
+          <w:rFonts w:ascii="Consolas" w:hAnsi="Consolas"/>
+          <w:color w:val="444444"/>
+          <w:sz w:val="20"/>
           <w:szCs w:val="15"/>
         </w:rPr>
         <w:br w:type="page"/>
@@ -3106,47 +2686,7 @@
           <w:szCs w:val="15"/>
         </w:rPr>
         <w:lastRenderedPageBreak/>
-        <w:t>for Case when ('</w:t>
-      </w:r>
-      <w:proofErr w:type="spellStart"/>
-      <w:r>
-        <w:rPr>
-          <w:rFonts w:ascii="Consolas" w:eastAsia="굴림체" w:hAnsi="Consolas" w:cs="굴림체"/>
-          <w:color w:val="444444"/>
-          <w:kern w:val="0"/>
-          <w:szCs w:val="15"/>
-        </w:rPr>
-        <w:t>DailyRate</w:t>
-      </w:r>
-      <w:proofErr w:type="spellEnd"/>
-      <w:r>
-        <w:rPr>
-          <w:rFonts w:ascii="Consolas" w:eastAsia="굴림체" w:hAnsi="Consolas" w:cs="굴림체"/>
-          <w:color w:val="444444"/>
-          <w:kern w:val="0"/>
-          <w:szCs w:val="15"/>
-        </w:rPr>
-        <w:t>', '</w:t>
-      </w:r>
-      <w:proofErr w:type="spellStart"/>
-      <w:r>
-        <w:rPr>
-          <w:rFonts w:ascii="Consolas" w:eastAsia="굴림체" w:hAnsi="Consolas" w:cs="굴림체"/>
-          <w:color w:val="444444"/>
-          <w:kern w:val="0"/>
-          <w:szCs w:val="15"/>
-        </w:rPr>
-        <w:t>MonthlyRate</w:t>
-      </w:r>
-      <w:proofErr w:type="spellEnd"/>
-      <w:r>
-        <w:rPr>
-          <w:rFonts w:ascii="Consolas" w:eastAsia="굴림체" w:hAnsi="Consolas" w:cs="굴림체"/>
-          <w:color w:val="444444"/>
-          <w:kern w:val="0"/>
-          <w:szCs w:val="15"/>
-        </w:rPr>
-        <w:t>'):</w:t>
+        <w:t>for Case when ('MonthlyIncome', 'TotalWorkingYears'):</w:t>
       </w:r>
     </w:p>
     <w:p>
@@ -3576,7 +3116,7 @@
           <w:szCs w:val="15"/>
         </w:rPr>
         <w:tab/>
-        <w:t xml:space="preserve">When C is 10.0 and gamma is 10.0, the score of prediction is: 0.795222        </w:t>
+        <w:t>When C is 10.0 and gamma is 10.0, the score of prediction is: 0.795222</w:t>
       </w:r>
     </w:p>
     <w:p>
@@ -3654,10 +3194,33 @@
           <w:szCs w:val="15"/>
         </w:rPr>
         <w:pict>
-          <v:shape id="_x0000_i1043" type="#_x0000_t75" style="width:451.25pt;height:337.9pt">
-            <v:imagedata r:id="rId13" o:title="DailyRate_n_MonthlyRate"/>
+          <v:shape id="_x0000_i1048" type="#_x0000_t75" style="width:450.8pt;height:338.1pt">
+            <v:imagedata r:id="rId15" o:title="MonthlyIncome_n_TotalWorkingYears"/>
           </v:shape>
         </w:pict>
+      </w:r>
+    </w:p>
+    <w:p>
+      <w:pPr>
+        <w:widowControl/>
+        <w:wordWrap/>
+        <w:autoSpaceDE/>
+        <w:autoSpaceDN/>
+        <w:rPr>
+          <w:rFonts w:ascii="Consolas" w:eastAsia="굴림체" w:hAnsi="Consolas" w:cs="굴림체"/>
+          <w:color w:val="444444"/>
+          <w:kern w:val="0"/>
+          <w:szCs w:val="15"/>
+        </w:rPr>
+      </w:pPr>
+      <w:r>
+        <w:rPr>
+          <w:rFonts w:ascii="Consolas" w:eastAsia="굴림체" w:hAnsi="Consolas" w:cs="굴림체"/>
+          <w:color w:val="444444"/>
+          <w:kern w:val="0"/>
+          <w:szCs w:val="15"/>
+        </w:rPr>
+        <w:br w:type="page"/>
       </w:r>
     </w:p>
     <w:p>
@@ -3693,31 +3256,16 @@
           <w:szCs w:val="15"/>
         </w:rPr>
       </w:pPr>
-    </w:p>
-    <w:p>
-      <w:pPr>
-        <w:widowControl/>
-        <w:wordWrap/>
-        <w:autoSpaceDE/>
-        <w:autoSpaceDN/>
-        <w:rPr>
-          <w:rFonts w:ascii="Consolas" w:eastAsia="굴림체" w:hAnsi="Consolas" w:cs="굴림체"/>
-          <w:color w:val="444444"/>
-          <w:kern w:val="0"/>
-          <w:szCs w:val="15"/>
-        </w:rPr>
-      </w:pPr>
-      <w:r>
-        <w:rPr>
-          <w:rFonts w:ascii="Consolas" w:eastAsia="굴림체" w:hAnsi="Consolas" w:cs="굴림체"/>
-          <w:color w:val="444444"/>
-          <w:kern w:val="0"/>
-          <w:szCs w:val="15"/>
-        </w:rPr>
-        <w:br w:type="page"/>
-      </w:r>
-      <w:bookmarkStart w:id="0" w:name="_GoBack"/>
-      <w:bookmarkEnd w:id="0"/>
+      <w:r>
+        <w:rPr>
+          <w:rFonts w:ascii="Consolas" w:eastAsia="굴림체" w:hAnsi="Consolas" w:cs="굴림체"/>
+          <w:color w:val="444444"/>
+          <w:kern w:val="0"/>
+          <w:szCs w:val="15"/>
+        </w:rPr>
+        <w:lastRenderedPageBreak/>
+        <w:t>for Case when ('MonthlyRate', 'TotalWorkingYears'):</w:t>
+      </w:r>
     </w:p>
     <w:p>
       <w:pPr>
@@ -3752,56 +3300,6 @@
           <w:szCs w:val="15"/>
         </w:rPr>
       </w:pPr>
-      <w:r>
-        <w:rPr>
-          <w:rFonts w:ascii="Consolas" w:eastAsia="굴림체" w:hAnsi="Consolas" w:cs="굴림체"/>
-          <w:color w:val="444444"/>
-          <w:kern w:val="0"/>
-          <w:szCs w:val="15"/>
-        </w:rPr>
-        <w:lastRenderedPageBreak/>
-        <w:t>for Case when ('</w:t>
-      </w:r>
-      <w:proofErr w:type="spellStart"/>
-      <w:r>
-        <w:rPr>
-          <w:rFonts w:ascii="Consolas" w:eastAsia="굴림체" w:hAnsi="Consolas" w:cs="굴림체"/>
-          <w:color w:val="444444"/>
-          <w:kern w:val="0"/>
-          <w:szCs w:val="15"/>
-        </w:rPr>
-        <w:t>MonthlyIncome</w:t>
-      </w:r>
-      <w:proofErr w:type="spellEnd"/>
-      <w:r>
-        <w:rPr>
-          <w:rFonts w:ascii="Consolas" w:eastAsia="굴림체" w:hAnsi="Consolas" w:cs="굴림체"/>
-          <w:color w:val="444444"/>
-          <w:kern w:val="0"/>
-          <w:szCs w:val="15"/>
-        </w:rPr>
-        <w:t>', '</w:t>
-      </w:r>
-      <w:proofErr w:type="spellStart"/>
-      <w:r>
-        <w:rPr>
-          <w:rFonts w:ascii="Consolas" w:eastAsia="굴림체" w:hAnsi="Consolas" w:cs="굴림체"/>
-          <w:color w:val="444444"/>
-          <w:kern w:val="0"/>
-          <w:szCs w:val="15"/>
-        </w:rPr>
-        <w:t>MonthlyRate</w:t>
-      </w:r>
-      <w:proofErr w:type="spellEnd"/>
-      <w:r>
-        <w:rPr>
-          <w:rFonts w:ascii="Consolas" w:eastAsia="굴림체" w:hAnsi="Consolas" w:cs="굴림체"/>
-          <w:color w:val="444444"/>
-          <w:kern w:val="0"/>
-          <w:szCs w:val="15"/>
-        </w:rPr>
-        <w:t>'):</w:t>
-      </w:r>
     </w:p>
     <w:p>
       <w:pPr>
@@ -3836,6 +3334,16 @@
           <w:szCs w:val="15"/>
         </w:rPr>
       </w:pPr>
+      <w:r>
+        <w:rPr>
+          <w:rFonts w:ascii="Consolas" w:eastAsia="굴림체" w:hAnsi="Consolas" w:cs="굴림체"/>
+          <w:color w:val="444444"/>
+          <w:kern w:val="0"/>
+          <w:szCs w:val="15"/>
+        </w:rPr>
+        <w:tab/>
+        <w:t xml:space="preserve">When C is 0.1 and gamma is 0.1, the score of prediction is: 0.839590        </w:t>
+      </w:r>
     </w:p>
     <w:p>
       <w:pPr>
@@ -3878,7 +3386,7 @@
           <w:szCs w:val="15"/>
         </w:rPr>
         <w:tab/>
-        <w:t xml:space="preserve">When C is 0.1 and gamma is 0.1, the score of prediction is: 0.839590        </w:t>
+        <w:t xml:space="preserve">When C is 0.1 and gamma is 1, the score of prediction is: 0.839590        </w:t>
       </w:r>
     </w:p>
     <w:p>
@@ -3922,7 +3430,7 @@
           <w:szCs w:val="15"/>
         </w:rPr>
         <w:tab/>
-        <w:t xml:space="preserve">When C is 0.1 and gamma is 1, the score of prediction is: 0.839590        </w:t>
+        <w:t xml:space="preserve">When C is 0.1 and gamma is 10.0, the score of prediction is: 0.839590        </w:t>
       </w:r>
     </w:p>
     <w:p>
@@ -3966,7 +3474,7 @@
           <w:szCs w:val="15"/>
         </w:rPr>
         <w:tab/>
-        <w:t xml:space="preserve">When C is 0.1 and gamma is 10.0, the score of prediction is: 0.839590        </w:t>
+        <w:t xml:space="preserve">When C is 1 and gamma is 0.1, the score of prediction is: 0.839590        </w:t>
       </w:r>
     </w:p>
     <w:p>
@@ -4010,7 +3518,7 @@
           <w:szCs w:val="15"/>
         </w:rPr>
         <w:tab/>
-        <w:t xml:space="preserve">When C is 1 and gamma is 0.1, the score of prediction is: 0.839590        </w:t>
+        <w:t xml:space="preserve">When C is 1 and gamma is 1, the score of prediction is: 0.839590        </w:t>
       </w:r>
     </w:p>
     <w:p>
@@ -4054,7 +3562,7 @@
           <w:szCs w:val="15"/>
         </w:rPr>
         <w:tab/>
-        <w:t xml:space="preserve">When C is 1 and gamma is 1, the score of prediction is: 0.839590        </w:t>
+        <w:t xml:space="preserve">When C is 1 and gamma is 10.0, the score of prediction is: 0.825939        </w:t>
       </w:r>
     </w:p>
     <w:p>
@@ -4098,7 +3606,7 @@
           <w:szCs w:val="15"/>
         </w:rPr>
         <w:tab/>
-        <w:t xml:space="preserve">When C is 1 and gamma is 10.0, the score of prediction is: 0.825939        </w:t>
+        <w:t xml:space="preserve">When C is 10.0 and gamma is 0.1, the score of prediction is: 0.839590        </w:t>
       </w:r>
     </w:p>
     <w:p>
@@ -4142,7 +3650,7 @@
           <w:szCs w:val="15"/>
         </w:rPr>
         <w:tab/>
-        <w:t xml:space="preserve">When C is 10.0 and gamma is 0.1, the score of prediction is: 0.839590        </w:t>
+        <w:t xml:space="preserve">When C is 10.0 and gamma is 1, the score of prediction is: 0.839590        </w:t>
       </w:r>
     </w:p>
     <w:p>
@@ -4186,7 +3694,7 @@
           <w:szCs w:val="15"/>
         </w:rPr>
         <w:tab/>
-        <w:t xml:space="preserve">When C is 10.0 and gamma is 1, the score of prediction is: 0.839590        </w:t>
+        <w:t>When C is 10.0 and gamma is 10.0, the score of prediction is: 0.802048</w:t>
       </w:r>
     </w:p>
     <w:p>
@@ -4217,21 +3725,12 @@
         <w:jc w:val="left"/>
         <w:rPr>
           <w:rFonts w:ascii="Consolas" w:eastAsia="굴림체" w:hAnsi="Consolas" w:cs="굴림체"/>
-          <w:color w:val="444444"/>
-          <w:kern w:val="0"/>
-          <w:szCs w:val="15"/>
-        </w:rPr>
-      </w:pPr>
-      <w:r>
-        <w:rPr>
-          <w:rFonts w:ascii="Consolas" w:eastAsia="굴림체" w:hAnsi="Consolas" w:cs="굴림체"/>
-          <w:color w:val="444444"/>
-          <w:kern w:val="0"/>
-          <w:szCs w:val="15"/>
-        </w:rPr>
-        <w:tab/>
-        <w:t xml:space="preserve">When C is 10.0 and gamma is 10.0, the score of prediction is: 0.802048 </w:t>
-      </w:r>
+          <w:noProof/>
+          <w:color w:val="444444"/>
+          <w:kern w:val="0"/>
+          <w:szCs w:val="15"/>
+        </w:rPr>
+      </w:pPr>
     </w:p>
     <w:p>
       <w:pPr>
@@ -4266,53 +3765,22 @@
           <w:szCs w:val="15"/>
         </w:rPr>
       </w:pPr>
-    </w:p>
-    <w:p>
-      <w:pPr>
-        <w:widowControl/>
-        <w:shd w:val="clear" w:color="auto" w:fill="F4F4F4"/>
-        <w:tabs>
-          <w:tab w:val="left" w:pos="916"/>
-          <w:tab w:val="left" w:pos="1832"/>
-          <w:tab w:val="left" w:pos="2748"/>
-          <w:tab w:val="left" w:pos="3664"/>
-          <w:tab w:val="left" w:pos="4580"/>
-          <w:tab w:val="left" w:pos="5496"/>
-          <w:tab w:val="left" w:pos="6412"/>
-          <w:tab w:val="left" w:pos="7328"/>
-          <w:tab w:val="left" w:pos="8244"/>
-          <w:tab w:val="left" w:pos="9160"/>
-          <w:tab w:val="left" w:pos="10076"/>
-          <w:tab w:val="left" w:pos="10992"/>
-          <w:tab w:val="left" w:pos="11908"/>
-          <w:tab w:val="left" w:pos="12824"/>
-          <w:tab w:val="left" w:pos="13740"/>
-          <w:tab w:val="left" w:pos="14656"/>
-        </w:tabs>
-        <w:autoSpaceDE/>
-        <w:autoSpaceDN/>
-        <w:spacing w:after="0" w:line="240" w:lineRule="auto"/>
-        <w:jc w:val="left"/>
-        <w:rPr>
-          <w:rFonts w:ascii="Consolas" w:eastAsia="굴림체" w:hAnsi="Consolas" w:cs="굴림체" w:hint="eastAsia"/>
-          <w:color w:val="444444"/>
-          <w:kern w:val="0"/>
-          <w:szCs w:val="15"/>
-        </w:rPr>
-      </w:pPr>
-      <w:r>
-        <w:rPr>
-          <w:rFonts w:ascii="Consolas" w:eastAsia="굴림체" w:hAnsi="Consolas" w:cs="굴림체" w:hint="eastAsia"/>
+      <w:r>
+        <w:rPr>
+          <w:rFonts w:ascii="Consolas" w:eastAsia="굴림체" w:hAnsi="Consolas" w:cs="굴림체"/>
+          <w:noProof/>
           <w:color w:val="444444"/>
           <w:kern w:val="0"/>
           <w:szCs w:val="15"/>
         </w:rPr>
         <w:pict>
-          <v:shape id="_x0000_i1044" type="#_x0000_t75" style="width:451.25pt;height:337.9pt">
-            <v:imagedata r:id="rId14" o:title="MonthlyIncome_n_MonthlyRate"/>
+          <v:shape id="_x0000_i1050" type="#_x0000_t75" style="width:450.8pt;height:338.1pt">
+            <v:imagedata r:id="rId16" o:title="MonthlyRate_n_TotalWorkingYears"/>
           </v:shape>
         </w:pict>
       </w:r>
+      <w:bookmarkStart w:id="0" w:name="_GoBack"/>
+      <w:bookmarkEnd w:id="0"/>
     </w:p>
     <w:sectPr>
       <w:pgSz w:w="11906" w:h="16838"/>
@@ -4322,6 +3790,56 @@
     </w:sectPr>
   </w:body>
 </w:document>
+</file>
+
+<file path=word/endnotes.xml><?xml version="1.0" encoding="utf-8"?>
+<w:endnotes xmlns:wpc="http://schemas.microsoft.com/office/word/2010/wordprocessingCanvas" xmlns:cx="http://schemas.microsoft.com/office/drawing/2014/chartex" xmlns:mc="http://schemas.openxmlformats.org/markup-compatibility/2006" xmlns:o="urn:schemas-microsoft-com:office:office" xmlns:r="http://schemas.openxmlformats.org/officeDocument/2006/relationships" xmlns:m="http://schemas.openxmlformats.org/officeDocument/2006/math" xmlns:v="urn:schemas-microsoft-com:vml" xmlns:wp14="http://schemas.microsoft.com/office/word/2010/wordprocessingDrawing" xmlns:wp="http://schemas.openxmlformats.org/drawingml/2006/wordprocessingDrawing" xmlns:w10="urn:schemas-microsoft-com:office:word" xmlns:w="http://schemas.openxmlformats.org/wordprocessingml/2006/main" xmlns:w14="http://schemas.microsoft.com/office/word/2010/wordml" xmlns:w15="http://schemas.microsoft.com/office/word/2012/wordml" xmlns:w16se="http://schemas.microsoft.com/office/word/2015/wordml/symex" xmlns:wpg="http://schemas.microsoft.com/office/word/2010/wordprocessingGroup" xmlns:wpi="http://schemas.microsoft.com/office/word/2010/wordprocessingInk" xmlns:wne="http://schemas.microsoft.com/office/word/2006/wordml" xmlns:wps="http://schemas.microsoft.com/office/word/2010/wordprocessingShape" mc:Ignorable="w14 w15 w16se wp14">
+  <w:endnote w:type="separator" w:id="-1">
+    <w:p>
+      <w:pPr>
+        <w:spacing w:after="0" w:line="240" w:lineRule="auto"/>
+      </w:pPr>
+      <w:r>
+        <w:separator/>
+      </w:r>
+    </w:p>
+  </w:endnote>
+  <w:endnote w:type="continuationSeparator" w:id="0">
+    <w:p>
+      <w:pPr>
+        <w:spacing w:after="0" w:line="240" w:lineRule="auto"/>
+      </w:pPr>
+      <w:r>
+        <w:continuationSeparator/>
+      </w:r>
+    </w:p>
+  </w:endnote>
+</w:endnotes>
+</file>
+
+<file path=word/footnotes.xml><?xml version="1.0" encoding="utf-8"?>
+<w:footnotes xmlns:wpc="http://schemas.microsoft.com/office/word/2010/wordprocessingCanvas" xmlns:cx="http://schemas.microsoft.com/office/drawing/2014/chartex" xmlns:mc="http://schemas.openxmlformats.org/markup-compatibility/2006" xmlns:o="urn:schemas-microsoft-com:office:office" xmlns:r="http://schemas.openxmlformats.org/officeDocument/2006/relationships" xmlns:m="http://schemas.openxmlformats.org/officeDocument/2006/math" xmlns:v="urn:schemas-microsoft-com:vml" xmlns:wp14="http://schemas.microsoft.com/office/word/2010/wordprocessingDrawing" xmlns:wp="http://schemas.openxmlformats.org/drawingml/2006/wordprocessingDrawing" xmlns:w10="urn:schemas-microsoft-com:office:word" xmlns:w="http://schemas.openxmlformats.org/wordprocessingml/2006/main" xmlns:w14="http://schemas.microsoft.com/office/word/2010/wordml" xmlns:w15="http://schemas.microsoft.com/office/word/2012/wordml" xmlns:w16se="http://schemas.microsoft.com/office/word/2015/wordml/symex" xmlns:wpg="http://schemas.microsoft.com/office/word/2010/wordprocessingGroup" xmlns:wpi="http://schemas.microsoft.com/office/word/2010/wordprocessingInk" xmlns:wne="http://schemas.microsoft.com/office/word/2006/wordml" xmlns:wps="http://schemas.microsoft.com/office/word/2010/wordprocessingShape" mc:Ignorable="w14 w15 w16se wp14">
+  <w:footnote w:type="separator" w:id="-1">
+    <w:p>
+      <w:pPr>
+        <w:spacing w:after="0" w:line="240" w:lineRule="auto"/>
+      </w:pPr>
+      <w:r>
+        <w:separator/>
+      </w:r>
+    </w:p>
+  </w:footnote>
+  <w:footnote w:type="continuationSeparator" w:id="0">
+    <w:p>
+      <w:pPr>
+        <w:spacing w:after="0" w:line="240" w:lineRule="auto"/>
+      </w:pPr>
+      <w:r>
+        <w:continuationSeparator/>
+      </w:r>
+    </w:p>
+  </w:footnote>
+</w:footnotes>
 </file>
 
 <file path=word/numbering.xml><?xml version="1.0" encoding="utf-8"?>
@@ -4991,6 +4509,50 @@
     <w:basedOn w:val="a0"/>
     <w:rsid w:val="00EF3C9B"/>
   </w:style>
+  <w:style w:type="paragraph" w:styleId="a4">
+    <w:name w:val="header"/>
+    <w:basedOn w:val="a"/>
+    <w:link w:val="Char"/>
+    <w:uiPriority w:val="99"/>
+    <w:unhideWhenUsed/>
+    <w:rsid w:val="00E6383D"/>
+    <w:pPr>
+      <w:tabs>
+        <w:tab w:val="center" w:pos="4513"/>
+        <w:tab w:val="right" w:pos="9026"/>
+      </w:tabs>
+      <w:snapToGrid w:val="0"/>
+    </w:pPr>
+  </w:style>
+  <w:style w:type="character" w:customStyle="1" w:styleId="Char">
+    <w:name w:val="머리글 Char"/>
+    <w:basedOn w:val="a0"/>
+    <w:link w:val="a4"/>
+    <w:uiPriority w:val="99"/>
+    <w:rsid w:val="00E6383D"/>
+  </w:style>
+  <w:style w:type="paragraph" w:styleId="a5">
+    <w:name w:val="footer"/>
+    <w:basedOn w:val="a"/>
+    <w:link w:val="Char0"/>
+    <w:uiPriority w:val="99"/>
+    <w:unhideWhenUsed/>
+    <w:rsid w:val="00E6383D"/>
+    <w:pPr>
+      <w:tabs>
+        <w:tab w:val="center" w:pos="4513"/>
+        <w:tab w:val="right" w:pos="9026"/>
+      </w:tabs>
+      <w:snapToGrid w:val="0"/>
+    </w:pPr>
+  </w:style>
+  <w:style w:type="character" w:customStyle="1" w:styleId="Char0">
+    <w:name w:val="바닥글 Char"/>
+    <w:basedOn w:val="a0"/>
+    <w:link w:val="a5"/>
+    <w:uiPriority w:val="99"/>
+    <w:rsid w:val="00E6383D"/>
+  </w:style>
 </w:styles>
 </file>
 

</xml_diff>